<commit_message>
add knowledge check excercise at finish
</commit_message>
<xml_diff>
--- a/instructors/fair-bio-practice-day-4.docx
+++ b/instructors/fair-bio-practice-day-4.docx
@@ -6137,32 +6137,6 @@
         <w:widowControl/>
         <w:numPr>
           <w:ilvl w:val="0"/>
-          <w:numId w:val="14"/>
-        </w:numPr>
-        <w:suppressAutoHyphens w:val="0"/>
-        <w:ind w:left="1080"/>
-        <w:rPr>
-          <w:rFonts w:ascii="Open Sans" w:hAnsi="Open Sans" w:cs="Open Sans"/>
-          <w:color w:val="485365"/>
-          <w:sz w:val="23"/>
-          <w:szCs w:val="23"/>
-        </w:rPr>
-      </w:pPr>
-      <w:r>
-        <w:rPr>
-          <w:rFonts w:ascii="Open Sans" w:hAnsi="Open Sans" w:cs="Open Sans"/>
-          <w:color w:val="485365"/>
-          <w:sz w:val="23"/>
-          <w:szCs w:val="23"/>
-        </w:rPr>
-        <w:t>Produce standard metadata:</w:t>
-      </w:r>
-    </w:p>
-    <w:p>
-      <w:pPr>
-        <w:widowControl/>
-        <w:numPr>
-          <w:ilvl w:val="0"/>
           <w:numId w:val="15"/>
         </w:numPr>
         <w:suppressAutoHyphens w:val="0"/>
@@ -6714,124 +6688,25 @@
     </w:p>
     <w:p>
       <w:pPr>
-        <w:widowControl/>
-        <w:numPr>
-          <w:ilvl w:val="0"/>
-          <w:numId w:val="34"/>
-        </w:numPr>
-        <w:suppressAutoHyphens w:val="0"/>
-        <w:ind w:left="1080"/>
-        <w:rPr>
-          <w:rFonts w:ascii="Open Sans" w:hAnsi="Open Sans" w:cs="Open Sans"/>
-          <w:color w:val="485365"/>
-          <w:sz w:val="23"/>
-          <w:szCs w:val="23"/>
-        </w:rPr>
-      </w:pPr>
-      <w:r>
-        <w:rPr>
-          <w:rFonts w:ascii="Open Sans" w:hAnsi="Open Sans" w:cs="Open Sans"/>
-          <w:color w:val="485365"/>
-          <w:sz w:val="23"/>
-          <w:szCs w:val="23"/>
-        </w:rPr>
-        <w:t>Download a dataset:</w:t>
-      </w:r>
-    </w:p>
-    <w:p>
-      <w:pPr>
-        <w:widowControl/>
-        <w:numPr>
-          <w:ilvl w:val="0"/>
-          <w:numId w:val="35"/>
-        </w:numPr>
-        <w:suppressAutoHyphens w:val="0"/>
-        <w:ind w:left="1080"/>
-        <w:rPr>
-          <w:rFonts w:ascii="Open Sans" w:hAnsi="Open Sans" w:cs="Open Sans"/>
-          <w:color w:val="485365"/>
-          <w:sz w:val="23"/>
-          <w:szCs w:val="23"/>
-        </w:rPr>
-      </w:pPr>
-      <w:r>
-        <w:rPr>
-          <w:rFonts w:ascii="Open Sans" w:hAnsi="Open Sans" w:cs="Open Sans"/>
-          <w:color w:val="485365"/>
-          <w:sz w:val="23"/>
-          <w:szCs w:val="23"/>
-        </w:rPr>
-        <w:t xml:space="preserve">Link to </w:t>
-      </w:r>
-      <w:proofErr w:type="spellStart"/>
-      <w:r>
-        <w:rPr>
-          <w:rFonts w:ascii="Open Sans" w:hAnsi="Open Sans" w:cs="Open Sans"/>
-          <w:color w:val="485365"/>
-          <w:sz w:val="23"/>
-          <w:szCs w:val="23"/>
-        </w:rPr>
-        <w:t>UniProt</w:t>
-      </w:r>
-      <w:proofErr w:type="spellEnd"/>
-      <w:r>
-        <w:rPr>
-          <w:rFonts w:ascii="Open Sans" w:hAnsi="Open Sans" w:cs="Open Sans"/>
-          <w:color w:val="485365"/>
-          <w:sz w:val="23"/>
-          <w:szCs w:val="23"/>
-        </w:rPr>
-        <w:t xml:space="preserve"> or </w:t>
-      </w:r>
-      <w:proofErr w:type="spellStart"/>
-      <w:r>
-        <w:rPr>
-          <w:rFonts w:ascii="Open Sans" w:hAnsi="Open Sans" w:cs="Open Sans"/>
-          <w:color w:val="485365"/>
-          <w:sz w:val="23"/>
-          <w:szCs w:val="23"/>
-        </w:rPr>
-        <w:t>GenBank</w:t>
-      </w:r>
-      <w:proofErr w:type="spellEnd"/>
-      <w:r>
-        <w:rPr>
-          <w:rFonts w:ascii="Open Sans" w:hAnsi="Open Sans" w:cs="Open Sans"/>
-          <w:color w:val="485365"/>
-          <w:sz w:val="23"/>
-          <w:szCs w:val="23"/>
-        </w:rPr>
-        <w:t xml:space="preserve"> records:</w:t>
-      </w:r>
-    </w:p>
-    <w:p>
-      <w:pPr>
-        <w:rPr>
-          <w:rFonts w:ascii="Open Sans" w:hAnsi="Open Sans" w:cs="Open Sans"/>
-          <w:color w:val="485365"/>
-          <w:sz w:val="23"/>
-          <w:szCs w:val="23"/>
-        </w:rPr>
-      </w:pPr>
-      <w:r>
-        <w:rPr>
-          <w:rFonts w:ascii="Open Sans" w:hAnsi="Open Sans" w:cs="Open Sans"/>
-          <w:color w:val="485365"/>
-          <w:sz w:val="23"/>
-          <w:szCs w:val="23"/>
-        </w:rPr>
-        <w:t> </w:t>
-      </w:r>
-    </w:p>
-    <w:p>
-      <w:pPr>
-        <w:rPr>
-          <w:rFonts w:ascii="Open Sans" w:hAnsi="Open Sans" w:cs="Open Sans"/>
-          <w:color w:val="485365"/>
-          <w:sz w:val="23"/>
-          <w:szCs w:val="23"/>
-        </w:rPr>
-      </w:pPr>
+        <w:rPr>
+          <w:rFonts w:ascii="Open Sans" w:hAnsi="Open Sans" w:cs="Open Sans"/>
+          <w:color w:val="485365"/>
+          <w:sz w:val="23"/>
+          <w:szCs w:val="23"/>
+        </w:rPr>
+      </w:pPr>
+    </w:p>
+    <w:p>
+      <w:pPr>
+        <w:rPr>
+          <w:rFonts w:ascii="Open Sans" w:hAnsi="Open Sans" w:cs="Open Sans"/>
+          <w:color w:val="485365"/>
+          <w:sz w:val="23"/>
+          <w:szCs w:val="23"/>
+        </w:rPr>
+      </w:pPr>
+      <w:bookmarkStart w:id="0" w:name="_GoBack"/>
+      <w:bookmarkEnd w:id="0"/>
       <w:r>
         <w:rPr>
           <w:rFonts w:ascii="Open Sans" w:hAnsi="Open Sans" w:cs="Open Sans"/>
@@ -7178,7 +7053,6 @@
           <w:sz w:val="23"/>
           <w:szCs w:val="23"/>
         </w:rPr>
-        <w:lastRenderedPageBreak/>
         <w:t>For finding standards and repositories:</w:t>
       </w:r>
     </w:p>
@@ -7230,6 +7104,7 @@
           <w:sz w:val="23"/>
           <w:szCs w:val="23"/>
         </w:rPr>
+        <w:lastRenderedPageBreak/>
         <w:t>For ontologies: </w:t>
       </w:r>
       <w:hyperlink r:id="rId17" w:history="1">
@@ -7457,8 +7332,6 @@
           <w:szCs w:val="23"/>
         </w:rPr>
       </w:pPr>
-      <w:bookmarkStart w:id="0" w:name="_GoBack"/>
-      <w:bookmarkEnd w:id="0"/>
     </w:p>
     <w:p>
       <w:pPr>
@@ -8286,65 +8159,65 @@
           <w:sz w:val="23"/>
           <w:szCs w:val="23"/>
         </w:rPr>
+        <w:t>5. For grant applications, DMPs should mention data preservation, longevity, sharing, discover, and reuse.</w:t>
+      </w:r>
+    </w:p>
+    <w:p>
+      <w:pPr>
+        <w:rPr>
+          <w:rFonts w:ascii="Open Sans" w:hAnsi="Open Sans" w:cs="Open Sans"/>
+          <w:color w:val="485365"/>
+          <w:sz w:val="23"/>
+          <w:szCs w:val="23"/>
+        </w:rPr>
+      </w:pPr>
+      <w:r>
+        <w:rPr>
+          <w:rFonts w:ascii="Open Sans" w:hAnsi="Open Sans" w:cs="Open Sans"/>
+          <w:color w:val="485365"/>
+          <w:sz w:val="23"/>
+          <w:szCs w:val="23"/>
+        </w:rPr>
+        <w:t xml:space="preserve">6. Your metadata should be </w:t>
+      </w:r>
+      <w:proofErr w:type="spellStart"/>
+      <w:r>
+        <w:rPr>
+          <w:rFonts w:ascii="Open Sans" w:hAnsi="Open Sans" w:cs="Open Sans"/>
+          <w:color w:val="485365"/>
+          <w:sz w:val="23"/>
+          <w:szCs w:val="23"/>
+        </w:rPr>
+        <w:t>standardised</w:t>
+      </w:r>
+      <w:proofErr w:type="spellEnd"/>
+      <w:r>
+        <w:rPr>
+          <w:rFonts w:ascii="Open Sans" w:hAnsi="Open Sans" w:cs="Open Sans"/>
+          <w:color w:val="485365"/>
+          <w:sz w:val="23"/>
+          <w:szCs w:val="23"/>
+        </w:rPr>
+        <w:t xml:space="preserve"> and descriptive.</w:t>
+      </w:r>
+    </w:p>
+    <w:p>
+      <w:pPr>
+        <w:rPr>
+          <w:rFonts w:ascii="Open Sans" w:hAnsi="Open Sans" w:cs="Open Sans"/>
+          <w:color w:val="485365"/>
+          <w:sz w:val="23"/>
+          <w:szCs w:val="23"/>
+        </w:rPr>
+      </w:pPr>
+      <w:r>
+        <w:rPr>
+          <w:rFonts w:ascii="Open Sans" w:hAnsi="Open Sans" w:cs="Open Sans"/>
+          <w:color w:val="485365"/>
+          <w:sz w:val="23"/>
+          <w:szCs w:val="23"/>
+        </w:rPr>
         <w:lastRenderedPageBreak/>
-        <w:t>5. For grant applications, DMPs should mention data preservation, longevity, sharing, discover, and reuse.</w:t>
-      </w:r>
-    </w:p>
-    <w:p>
-      <w:pPr>
-        <w:rPr>
-          <w:rFonts w:ascii="Open Sans" w:hAnsi="Open Sans" w:cs="Open Sans"/>
-          <w:color w:val="485365"/>
-          <w:sz w:val="23"/>
-          <w:szCs w:val="23"/>
-        </w:rPr>
-      </w:pPr>
-      <w:r>
-        <w:rPr>
-          <w:rFonts w:ascii="Open Sans" w:hAnsi="Open Sans" w:cs="Open Sans"/>
-          <w:color w:val="485365"/>
-          <w:sz w:val="23"/>
-          <w:szCs w:val="23"/>
-        </w:rPr>
-        <w:t xml:space="preserve">6. Your metadata should be </w:t>
-      </w:r>
-      <w:proofErr w:type="spellStart"/>
-      <w:r>
-        <w:rPr>
-          <w:rFonts w:ascii="Open Sans" w:hAnsi="Open Sans" w:cs="Open Sans"/>
-          <w:color w:val="485365"/>
-          <w:sz w:val="23"/>
-          <w:szCs w:val="23"/>
-        </w:rPr>
-        <w:t>standardised</w:t>
-      </w:r>
-      <w:proofErr w:type="spellEnd"/>
-      <w:r>
-        <w:rPr>
-          <w:rFonts w:ascii="Open Sans" w:hAnsi="Open Sans" w:cs="Open Sans"/>
-          <w:color w:val="485365"/>
-          <w:sz w:val="23"/>
-          <w:szCs w:val="23"/>
-        </w:rPr>
-        <w:t xml:space="preserve"> and descriptive.</w:t>
-      </w:r>
-    </w:p>
-    <w:p>
-      <w:pPr>
-        <w:rPr>
-          <w:rFonts w:ascii="Open Sans" w:hAnsi="Open Sans" w:cs="Open Sans"/>
-          <w:color w:val="485365"/>
-          <w:sz w:val="23"/>
-          <w:szCs w:val="23"/>
-        </w:rPr>
-      </w:pPr>
-      <w:r>
-        <w:rPr>
-          <w:rFonts w:ascii="Open Sans" w:hAnsi="Open Sans" w:cs="Open Sans"/>
-          <w:color w:val="485365"/>
-          <w:sz w:val="23"/>
-          <w:szCs w:val="23"/>
-        </w:rPr>
         <w:t>7. Taking the time to plan out what's needed in metadata and your DMP will save you time in the long run and make your data more FAIR.</w:t>
       </w:r>
     </w:p>
@@ -8514,6 +8387,1234 @@
           <w:szCs w:val="23"/>
         </w:rPr>
       </w:pPr>
+    </w:p>
+    <w:p>
+      <w:pPr>
+        <w:rPr>
+          <w:rFonts w:ascii="Open Sans" w:hAnsi="Open Sans" w:cs="Open Sans"/>
+          <w:color w:val="485365"/>
+          <w:sz w:val="23"/>
+          <w:szCs w:val="23"/>
+        </w:rPr>
+      </w:pPr>
+    </w:p>
+    <w:p>
+      <w:pPr>
+        <w:rPr>
+          <w:rFonts w:ascii="Open Sans" w:hAnsi="Open Sans" w:cs="Open Sans"/>
+          <w:b/>
+          <w:color w:val="485365"/>
+          <w:sz w:val="23"/>
+          <w:szCs w:val="23"/>
+        </w:rPr>
+      </w:pPr>
+      <w:r>
+        <w:rPr>
+          <w:rFonts w:ascii="Open Sans" w:hAnsi="Open Sans" w:cs="Open Sans"/>
+          <w:b/>
+          <w:color w:val="485365"/>
+          <w:sz w:val="23"/>
+          <w:szCs w:val="23"/>
+        </w:rPr>
+        <w:t>Exercise 1</w:t>
+      </w:r>
+    </w:p>
+    <w:p>
+      <w:pPr>
+        <w:rPr>
+          <w:rFonts w:ascii="Open Sans" w:hAnsi="Open Sans" w:cs="Open Sans"/>
+          <w:color w:val="485365"/>
+          <w:sz w:val="23"/>
+          <w:szCs w:val="23"/>
+        </w:rPr>
+      </w:pPr>
+    </w:p>
+    <w:p>
+      <w:pPr>
+        <w:rPr>
+          <w:rFonts w:ascii="Open Sans" w:hAnsi="Open Sans" w:cs="Open Sans"/>
+          <w:color w:val="485365"/>
+          <w:sz w:val="23"/>
+          <w:szCs w:val="23"/>
+        </w:rPr>
+      </w:pPr>
+      <w:r>
+        <w:rPr>
+          <w:rFonts w:ascii="Open Sans" w:hAnsi="Open Sans" w:cs="Open Sans"/>
+          <w:color w:val="485365"/>
+          <w:sz w:val="23"/>
+          <w:szCs w:val="23"/>
+        </w:rPr>
+        <w:t>Read through the following activities / practices, type next to each</w:t>
+      </w:r>
+    </w:p>
+    <w:p>
+      <w:pPr>
+        <w:rPr>
+          <w:rFonts w:ascii="Open Sans" w:hAnsi="Open Sans" w:cs="Open Sans"/>
+          <w:color w:val="485365"/>
+          <w:sz w:val="23"/>
+          <w:szCs w:val="23"/>
+        </w:rPr>
+      </w:pPr>
+      <w:r>
+        <w:rPr>
+          <w:rFonts w:ascii="Open Sans" w:hAnsi="Open Sans" w:cs="Open Sans"/>
+          <w:color w:val="485365"/>
+          <w:sz w:val="23"/>
+          <w:szCs w:val="23"/>
+        </w:rPr>
+        <w:t>-1 if you (your group) do not perform it</w:t>
+      </w:r>
+    </w:p>
+    <w:p>
+      <w:pPr>
+        <w:rPr>
+          <w:rFonts w:ascii="Open Sans" w:hAnsi="Open Sans" w:cs="Open Sans"/>
+          <w:color w:val="485365"/>
+          <w:sz w:val="23"/>
+          <w:szCs w:val="23"/>
+        </w:rPr>
+      </w:pPr>
+      <w:r>
+        <w:rPr>
+          <w:rFonts w:ascii="Open Sans" w:hAnsi="Open Sans" w:cs="Open Sans"/>
+          <w:color w:val="485365"/>
+          <w:sz w:val="23"/>
+          <w:szCs w:val="23"/>
+        </w:rPr>
+        <w:t xml:space="preserve">? </w:t>
+      </w:r>
+      <w:proofErr w:type="gramStart"/>
+      <w:r>
+        <w:rPr>
+          <w:rFonts w:ascii="Open Sans" w:hAnsi="Open Sans" w:cs="Open Sans"/>
+          <w:color w:val="485365"/>
+          <w:sz w:val="23"/>
+          <w:szCs w:val="23"/>
+        </w:rPr>
+        <w:t>if</w:t>
+      </w:r>
+      <w:proofErr w:type="gramEnd"/>
+      <w:r>
+        <w:rPr>
+          <w:rFonts w:ascii="Open Sans" w:hAnsi="Open Sans" w:cs="Open Sans"/>
+          <w:color w:val="485365"/>
+          <w:sz w:val="23"/>
+          <w:szCs w:val="23"/>
+        </w:rPr>
+        <w:t xml:space="preserve"> you are not completely sure what it stands for</w:t>
+      </w:r>
+    </w:p>
+    <w:p>
+      <w:pPr>
+        <w:rPr>
+          <w:rFonts w:ascii="Open Sans" w:hAnsi="Open Sans" w:cs="Open Sans"/>
+          <w:color w:val="485365"/>
+          <w:sz w:val="23"/>
+          <w:szCs w:val="23"/>
+        </w:rPr>
+      </w:pPr>
+      <w:r>
+        <w:rPr>
+          <w:rFonts w:ascii="Open Sans" w:hAnsi="Open Sans" w:cs="Open Sans"/>
+          <w:color w:val="485365"/>
+          <w:sz w:val="23"/>
+          <w:szCs w:val="23"/>
+        </w:rPr>
+        <w:t xml:space="preserve">0 if you only learnt </w:t>
+      </w:r>
+      <w:proofErr w:type="spellStart"/>
+      <w:r>
+        <w:rPr>
+          <w:rFonts w:ascii="Open Sans" w:hAnsi="Open Sans" w:cs="Open Sans"/>
+          <w:color w:val="485365"/>
+          <w:sz w:val="23"/>
+          <w:szCs w:val="23"/>
+        </w:rPr>
+        <w:t>abou</w:t>
+      </w:r>
+      <w:proofErr w:type="spellEnd"/>
+      <w:r>
+        <w:rPr>
+          <w:rFonts w:ascii="Open Sans" w:hAnsi="Open Sans" w:cs="Open Sans"/>
+          <w:color w:val="485365"/>
+          <w:sz w:val="23"/>
+          <w:szCs w:val="23"/>
+        </w:rPr>
+        <w:t xml:space="preserve"> it at this workshop</w:t>
+      </w:r>
+    </w:p>
+    <w:p>
+      <w:pPr>
+        <w:rPr>
+          <w:rFonts w:ascii="Open Sans" w:hAnsi="Open Sans" w:cs="Open Sans"/>
+          <w:color w:val="485365"/>
+          <w:sz w:val="23"/>
+          <w:szCs w:val="23"/>
+        </w:rPr>
+      </w:pPr>
+      <w:r>
+        <w:rPr>
+          <w:rFonts w:ascii="Open Sans" w:hAnsi="Open Sans" w:cs="Open Sans"/>
+          <w:color w:val="485365"/>
+          <w:sz w:val="23"/>
+          <w:szCs w:val="23"/>
+        </w:rPr>
+        <w:t>+1 if you (your group) adheres / practices it</w:t>
+      </w:r>
+    </w:p>
+    <w:p>
+      <w:pPr>
+        <w:rPr>
+          <w:rFonts w:ascii="Open Sans" w:hAnsi="Open Sans" w:cs="Open Sans"/>
+          <w:color w:val="485365"/>
+          <w:sz w:val="23"/>
+          <w:szCs w:val="23"/>
+        </w:rPr>
+      </w:pPr>
+      <w:r>
+        <w:rPr>
+          <w:rFonts w:ascii="Open Sans" w:hAnsi="Open Sans" w:cs="Open Sans"/>
+          <w:color w:val="485365"/>
+          <w:sz w:val="23"/>
+          <w:szCs w:val="23"/>
+        </w:rPr>
+        <w:t xml:space="preserve"> </w:t>
+      </w:r>
+    </w:p>
+    <w:p>
+      <w:pPr>
+        <w:rPr>
+          <w:rFonts w:ascii="Open Sans" w:hAnsi="Open Sans" w:cs="Open Sans"/>
+          <w:color w:val="485365"/>
+          <w:sz w:val="23"/>
+          <w:szCs w:val="23"/>
+        </w:rPr>
+      </w:pPr>
+      <w:r>
+        <w:rPr>
+          <w:rFonts w:ascii="Open Sans" w:hAnsi="Open Sans" w:cs="Open Sans"/>
+          <w:color w:val="485365"/>
+          <w:sz w:val="23"/>
+          <w:szCs w:val="23"/>
+        </w:rPr>
+        <w:t>•                     include license with datasets:</w:t>
+      </w:r>
+    </w:p>
+    <w:p>
+      <w:pPr>
+        <w:rPr>
+          <w:rFonts w:ascii="Open Sans" w:hAnsi="Open Sans" w:cs="Open Sans"/>
+          <w:color w:val="485365"/>
+          <w:sz w:val="23"/>
+          <w:szCs w:val="23"/>
+        </w:rPr>
+      </w:pPr>
+      <w:r>
+        <w:rPr>
+          <w:rFonts w:ascii="Open Sans" w:hAnsi="Open Sans" w:cs="Open Sans"/>
+          <w:color w:val="485365"/>
+          <w:sz w:val="23"/>
+          <w:szCs w:val="23"/>
+        </w:rPr>
+        <w:t>•                     include license with code / scripts:</w:t>
+      </w:r>
+    </w:p>
+    <w:p>
+      <w:pPr>
+        <w:rPr>
+          <w:rFonts w:ascii="Open Sans" w:hAnsi="Open Sans" w:cs="Open Sans"/>
+          <w:color w:val="485365"/>
+          <w:sz w:val="23"/>
+          <w:szCs w:val="23"/>
+        </w:rPr>
+      </w:pPr>
+      <w:r>
+        <w:rPr>
+          <w:rFonts w:ascii="Open Sans" w:hAnsi="Open Sans" w:cs="Open Sans"/>
+          <w:color w:val="485365"/>
+          <w:sz w:val="23"/>
+          <w:szCs w:val="23"/>
+        </w:rPr>
+        <w:t xml:space="preserve">•                     use </w:t>
+      </w:r>
+      <w:proofErr w:type="spellStart"/>
+      <w:r>
+        <w:rPr>
+          <w:rFonts w:ascii="Open Sans" w:hAnsi="Open Sans" w:cs="Open Sans"/>
+          <w:color w:val="485365"/>
+          <w:sz w:val="23"/>
+          <w:szCs w:val="23"/>
+        </w:rPr>
+        <w:t>git</w:t>
+      </w:r>
+      <w:proofErr w:type="spellEnd"/>
+      <w:r>
+        <w:rPr>
+          <w:rFonts w:ascii="Open Sans" w:hAnsi="Open Sans" w:cs="Open Sans"/>
+          <w:color w:val="485365"/>
+          <w:sz w:val="23"/>
+          <w:szCs w:val="23"/>
+        </w:rPr>
+        <w:t xml:space="preserve"> as version control:</w:t>
+      </w:r>
+    </w:p>
+    <w:p>
+      <w:pPr>
+        <w:rPr>
+          <w:rFonts w:ascii="Open Sans" w:hAnsi="Open Sans" w:cs="Open Sans"/>
+          <w:color w:val="485365"/>
+          <w:sz w:val="23"/>
+          <w:szCs w:val="23"/>
+        </w:rPr>
+      </w:pPr>
+      <w:r>
+        <w:rPr>
+          <w:rFonts w:ascii="Open Sans" w:hAnsi="Open Sans" w:cs="Open Sans"/>
+          <w:color w:val="485365"/>
+          <w:sz w:val="23"/>
+          <w:szCs w:val="23"/>
+        </w:rPr>
+        <w:t xml:space="preserve">•                     </w:t>
+      </w:r>
+      <w:proofErr w:type="gramStart"/>
+      <w:r>
+        <w:rPr>
+          <w:rFonts w:ascii="Open Sans" w:hAnsi="Open Sans" w:cs="Open Sans"/>
+          <w:color w:val="485365"/>
+          <w:sz w:val="23"/>
+          <w:szCs w:val="23"/>
+        </w:rPr>
+        <w:t>store</w:t>
+      </w:r>
+      <w:proofErr w:type="gramEnd"/>
+      <w:r>
+        <w:rPr>
+          <w:rFonts w:ascii="Open Sans" w:hAnsi="Open Sans" w:cs="Open Sans"/>
+          <w:color w:val="485365"/>
+          <w:sz w:val="23"/>
+          <w:szCs w:val="23"/>
+        </w:rPr>
+        <w:t xml:space="preserve"> code in </w:t>
+      </w:r>
+      <w:proofErr w:type="spellStart"/>
+      <w:r>
+        <w:rPr>
+          <w:rFonts w:ascii="Open Sans" w:hAnsi="Open Sans" w:cs="Open Sans"/>
+          <w:color w:val="485365"/>
+          <w:sz w:val="23"/>
+          <w:szCs w:val="23"/>
+        </w:rPr>
+        <w:t>github</w:t>
+      </w:r>
+      <w:proofErr w:type="spellEnd"/>
+      <w:r>
+        <w:rPr>
+          <w:rFonts w:ascii="Open Sans" w:hAnsi="Open Sans" w:cs="Open Sans"/>
+          <w:color w:val="485365"/>
+          <w:sz w:val="23"/>
+          <w:szCs w:val="23"/>
+        </w:rPr>
+        <w:t>:</w:t>
+      </w:r>
+    </w:p>
+    <w:p>
+      <w:pPr>
+        <w:rPr>
+          <w:rFonts w:ascii="Open Sans" w:hAnsi="Open Sans" w:cs="Open Sans"/>
+          <w:color w:val="485365"/>
+          <w:sz w:val="23"/>
+          <w:szCs w:val="23"/>
+        </w:rPr>
+      </w:pPr>
+      <w:r>
+        <w:rPr>
+          <w:rFonts w:ascii="Open Sans" w:hAnsi="Open Sans" w:cs="Open Sans"/>
+          <w:color w:val="485365"/>
+          <w:sz w:val="23"/>
+          <w:szCs w:val="23"/>
+        </w:rPr>
+        <w:t>•                     create DOI for datasets / code:</w:t>
+      </w:r>
+    </w:p>
+    <w:p>
+      <w:pPr>
+        <w:rPr>
+          <w:rFonts w:ascii="Open Sans" w:hAnsi="Open Sans" w:cs="Open Sans"/>
+          <w:color w:val="485365"/>
+          <w:sz w:val="23"/>
+          <w:szCs w:val="23"/>
+        </w:rPr>
+      </w:pPr>
+      <w:r>
+        <w:rPr>
+          <w:rFonts w:ascii="Open Sans" w:hAnsi="Open Sans" w:cs="Open Sans"/>
+          <w:color w:val="485365"/>
+          <w:sz w:val="23"/>
+          <w:szCs w:val="23"/>
+        </w:rPr>
+        <w:t>•                     add date availability section to a manuscript:</w:t>
+      </w:r>
+    </w:p>
+    <w:p>
+      <w:pPr>
+        <w:rPr>
+          <w:rFonts w:ascii="Open Sans" w:hAnsi="Open Sans" w:cs="Open Sans"/>
+          <w:color w:val="485365"/>
+          <w:sz w:val="23"/>
+          <w:szCs w:val="23"/>
+        </w:rPr>
+      </w:pPr>
+      <w:r>
+        <w:rPr>
+          <w:rFonts w:ascii="Open Sans" w:hAnsi="Open Sans" w:cs="Open Sans"/>
+          <w:color w:val="485365"/>
+          <w:sz w:val="23"/>
+          <w:szCs w:val="23"/>
+        </w:rPr>
+        <w:t>•                     use minimal information standards:</w:t>
+      </w:r>
+    </w:p>
+    <w:p>
+      <w:pPr>
+        <w:rPr>
+          <w:rFonts w:ascii="Open Sans" w:hAnsi="Open Sans" w:cs="Open Sans"/>
+          <w:color w:val="485365"/>
+          <w:sz w:val="23"/>
+          <w:szCs w:val="23"/>
+        </w:rPr>
+      </w:pPr>
+      <w:r>
+        <w:rPr>
+          <w:rFonts w:ascii="Open Sans" w:hAnsi="Open Sans" w:cs="Open Sans"/>
+          <w:color w:val="485365"/>
+          <w:sz w:val="23"/>
+          <w:szCs w:val="23"/>
+        </w:rPr>
+        <w:t xml:space="preserve">•                     </w:t>
+      </w:r>
+      <w:proofErr w:type="gramStart"/>
+      <w:r>
+        <w:rPr>
+          <w:rFonts w:ascii="Open Sans" w:hAnsi="Open Sans" w:cs="Open Sans"/>
+          <w:color w:val="485365"/>
+          <w:sz w:val="23"/>
+          <w:szCs w:val="23"/>
+        </w:rPr>
+        <w:t>use</w:t>
+      </w:r>
+      <w:proofErr w:type="gramEnd"/>
+      <w:r>
+        <w:rPr>
+          <w:rFonts w:ascii="Open Sans" w:hAnsi="Open Sans" w:cs="Open Sans"/>
+          <w:color w:val="485365"/>
+          <w:sz w:val="23"/>
+          <w:szCs w:val="23"/>
+        </w:rPr>
+        <w:t xml:space="preserve"> ontology terms:</w:t>
+      </w:r>
+    </w:p>
+    <w:p>
+      <w:pPr>
+        <w:rPr>
+          <w:rFonts w:ascii="Open Sans" w:hAnsi="Open Sans" w:cs="Open Sans"/>
+          <w:color w:val="485365"/>
+          <w:sz w:val="23"/>
+          <w:szCs w:val="23"/>
+        </w:rPr>
+      </w:pPr>
+      <w:r>
+        <w:rPr>
+          <w:rFonts w:ascii="Open Sans" w:hAnsi="Open Sans" w:cs="Open Sans"/>
+          <w:color w:val="485365"/>
+          <w:sz w:val="23"/>
+          <w:szCs w:val="23"/>
+        </w:rPr>
+        <w:t>•                     use generic data repository:</w:t>
+      </w:r>
+    </w:p>
+    <w:p>
+      <w:pPr>
+        <w:rPr>
+          <w:rFonts w:ascii="Open Sans" w:hAnsi="Open Sans" w:cs="Open Sans"/>
+          <w:color w:val="485365"/>
+          <w:sz w:val="23"/>
+          <w:szCs w:val="23"/>
+        </w:rPr>
+      </w:pPr>
+      <w:r>
+        <w:rPr>
+          <w:rFonts w:ascii="Open Sans" w:hAnsi="Open Sans" w:cs="Open Sans"/>
+          <w:color w:val="485365"/>
+          <w:sz w:val="23"/>
+          <w:szCs w:val="23"/>
+        </w:rPr>
+        <w:t>•                     use domain specific data repository:</w:t>
+      </w:r>
+    </w:p>
+    <w:p>
+      <w:pPr>
+        <w:rPr>
+          <w:rFonts w:ascii="Open Sans" w:hAnsi="Open Sans" w:cs="Open Sans"/>
+          <w:color w:val="485365"/>
+          <w:sz w:val="23"/>
+          <w:szCs w:val="23"/>
+        </w:rPr>
+      </w:pPr>
+      <w:r>
+        <w:rPr>
+          <w:rFonts w:ascii="Open Sans" w:hAnsi="Open Sans" w:cs="Open Sans"/>
+          <w:color w:val="485365"/>
+          <w:sz w:val="23"/>
+          <w:szCs w:val="23"/>
+        </w:rPr>
+        <w:t>•                     have description templates for various techniques in the lab:</w:t>
+      </w:r>
+    </w:p>
+    <w:p>
+      <w:pPr>
+        <w:rPr>
+          <w:rFonts w:ascii="Open Sans" w:hAnsi="Open Sans" w:cs="Open Sans"/>
+          <w:color w:val="485365"/>
+          <w:sz w:val="23"/>
+          <w:szCs w:val="23"/>
+        </w:rPr>
+      </w:pPr>
+      <w:r>
+        <w:rPr>
+          <w:rFonts w:ascii="Open Sans" w:hAnsi="Open Sans" w:cs="Open Sans"/>
+          <w:color w:val="485365"/>
+          <w:sz w:val="23"/>
+          <w:szCs w:val="23"/>
+        </w:rPr>
+        <w:t xml:space="preserve">•                     </w:t>
+      </w:r>
+      <w:proofErr w:type="gramStart"/>
+      <w:r>
+        <w:rPr>
+          <w:rFonts w:ascii="Open Sans" w:hAnsi="Open Sans" w:cs="Open Sans"/>
+          <w:color w:val="485365"/>
+          <w:sz w:val="23"/>
+          <w:szCs w:val="23"/>
+        </w:rPr>
+        <w:t>store</w:t>
+      </w:r>
+      <w:proofErr w:type="gramEnd"/>
+      <w:r>
+        <w:rPr>
+          <w:rFonts w:ascii="Open Sans" w:hAnsi="Open Sans" w:cs="Open Sans"/>
+          <w:color w:val="485365"/>
+          <w:sz w:val="23"/>
+          <w:szCs w:val="23"/>
+        </w:rPr>
+        <w:t xml:space="preserve"> data in a shared, network drive:</w:t>
+      </w:r>
+    </w:p>
+    <w:p>
+      <w:pPr>
+        <w:rPr>
+          <w:rFonts w:ascii="Open Sans" w:hAnsi="Open Sans" w:cs="Open Sans"/>
+          <w:color w:val="485365"/>
+          <w:sz w:val="23"/>
+          <w:szCs w:val="23"/>
+        </w:rPr>
+      </w:pPr>
+      <w:r>
+        <w:rPr>
+          <w:rFonts w:ascii="Open Sans" w:hAnsi="Open Sans" w:cs="Open Sans"/>
+          <w:color w:val="485365"/>
+          <w:sz w:val="23"/>
+          <w:szCs w:val="23"/>
+        </w:rPr>
+        <w:t>•                     have an automatic backup solution for files:</w:t>
+      </w:r>
+    </w:p>
+    <w:p>
+      <w:pPr>
+        <w:rPr>
+          <w:rFonts w:ascii="Open Sans" w:hAnsi="Open Sans" w:cs="Open Sans"/>
+          <w:color w:val="485365"/>
+          <w:sz w:val="23"/>
+          <w:szCs w:val="23"/>
+        </w:rPr>
+      </w:pPr>
+      <w:r>
+        <w:rPr>
+          <w:rFonts w:ascii="Open Sans" w:hAnsi="Open Sans" w:cs="Open Sans"/>
+          <w:color w:val="485365"/>
+          <w:sz w:val="23"/>
+          <w:szCs w:val="23"/>
+        </w:rPr>
+        <w:t>•                     follow a file naming conventions:</w:t>
+      </w:r>
+    </w:p>
+    <w:p>
+      <w:pPr>
+        <w:rPr>
+          <w:rFonts w:ascii="Open Sans" w:hAnsi="Open Sans" w:cs="Open Sans"/>
+          <w:color w:val="485365"/>
+          <w:sz w:val="23"/>
+          <w:szCs w:val="23"/>
+        </w:rPr>
+      </w:pPr>
+      <w:r>
+        <w:rPr>
+          <w:rFonts w:ascii="Open Sans" w:hAnsi="Open Sans" w:cs="Open Sans"/>
+          <w:color w:val="485365"/>
+          <w:sz w:val="23"/>
+          <w:szCs w:val="23"/>
+        </w:rPr>
+        <w:t>•                     create standard project folder structure:</w:t>
+      </w:r>
+    </w:p>
+    <w:p>
+      <w:pPr>
+        <w:rPr>
+          <w:rFonts w:ascii="Open Sans" w:hAnsi="Open Sans" w:cs="Open Sans"/>
+          <w:color w:val="485365"/>
+          <w:sz w:val="23"/>
+          <w:szCs w:val="23"/>
+        </w:rPr>
+      </w:pPr>
+      <w:r>
+        <w:rPr>
+          <w:rFonts w:ascii="Open Sans" w:hAnsi="Open Sans" w:cs="Open Sans"/>
+          <w:color w:val="485365"/>
+          <w:sz w:val="23"/>
+          <w:szCs w:val="23"/>
+        </w:rPr>
+        <w:t>•                     use Electronic Lab Notebooks:</w:t>
+      </w:r>
+    </w:p>
+    <w:p>
+      <w:pPr>
+        <w:rPr>
+          <w:rFonts w:ascii="Open Sans" w:hAnsi="Open Sans" w:cs="Open Sans"/>
+          <w:color w:val="485365"/>
+          <w:sz w:val="23"/>
+          <w:szCs w:val="23"/>
+        </w:rPr>
+      </w:pPr>
+      <w:r>
+        <w:rPr>
+          <w:rFonts w:ascii="Open Sans" w:hAnsi="Open Sans" w:cs="Open Sans"/>
+          <w:color w:val="485365"/>
+          <w:sz w:val="23"/>
+          <w:szCs w:val="23"/>
+        </w:rPr>
+        <w:t>•                     create figures and plots in python/R:</w:t>
+      </w:r>
+    </w:p>
+    <w:p>
+      <w:pPr>
+        <w:rPr>
+          <w:rFonts w:ascii="Open Sans" w:hAnsi="Open Sans" w:cs="Open Sans"/>
+          <w:color w:val="485365"/>
+          <w:sz w:val="23"/>
+          <w:szCs w:val="23"/>
+        </w:rPr>
+      </w:pPr>
+      <w:r>
+        <w:rPr>
+          <w:rFonts w:ascii="Open Sans" w:hAnsi="Open Sans" w:cs="Open Sans"/>
+          <w:color w:val="485365"/>
+          <w:sz w:val="23"/>
+          <w:szCs w:val="23"/>
+        </w:rPr>
+        <w:t>•                     select data repository:</w:t>
+      </w:r>
+    </w:p>
+    <w:p>
+      <w:pPr>
+        <w:rPr>
+          <w:rFonts w:ascii="Open Sans" w:hAnsi="Open Sans" w:cs="Open Sans"/>
+          <w:color w:val="485365"/>
+          <w:sz w:val="23"/>
+          <w:szCs w:val="23"/>
+        </w:rPr>
+      </w:pPr>
+      <w:r>
+        <w:rPr>
+          <w:rFonts w:ascii="Open Sans" w:hAnsi="Open Sans" w:cs="Open Sans"/>
+          <w:color w:val="485365"/>
+          <w:sz w:val="23"/>
+          <w:szCs w:val="23"/>
+        </w:rPr>
+        <w:t>•                     know non-restrictive licenses:</w:t>
+      </w:r>
+    </w:p>
+    <w:p>
+      <w:pPr>
+        <w:rPr>
+          <w:rFonts w:ascii="Open Sans" w:hAnsi="Open Sans" w:cs="Open Sans"/>
+          <w:color w:val="485365"/>
+          <w:sz w:val="23"/>
+          <w:szCs w:val="23"/>
+        </w:rPr>
+      </w:pPr>
+      <w:r>
+        <w:rPr>
+          <w:rFonts w:ascii="Open Sans" w:hAnsi="Open Sans" w:cs="Open Sans"/>
+          <w:color w:val="485365"/>
+          <w:sz w:val="23"/>
+          <w:szCs w:val="23"/>
+        </w:rPr>
+        <w:t>•                     create readme for each dataset:</w:t>
+      </w:r>
+    </w:p>
+    <w:p>
+      <w:pPr>
+        <w:rPr>
+          <w:rFonts w:ascii="Open Sans" w:hAnsi="Open Sans" w:cs="Open Sans"/>
+          <w:color w:val="485365"/>
+          <w:sz w:val="23"/>
+          <w:szCs w:val="23"/>
+        </w:rPr>
+      </w:pPr>
+      <w:r>
+        <w:rPr>
+          <w:rFonts w:ascii="Open Sans" w:hAnsi="Open Sans" w:cs="Open Sans"/>
+          <w:color w:val="485365"/>
+          <w:sz w:val="23"/>
+          <w:szCs w:val="23"/>
+        </w:rPr>
+        <w:t>•                     use institutional repositories:</w:t>
+      </w:r>
+    </w:p>
+    <w:p>
+      <w:pPr>
+        <w:rPr>
+          <w:rFonts w:ascii="Open Sans" w:hAnsi="Open Sans" w:cs="Open Sans"/>
+          <w:color w:val="485365"/>
+          <w:sz w:val="23"/>
+          <w:szCs w:val="23"/>
+        </w:rPr>
+      </w:pPr>
+      <w:r>
+        <w:rPr>
+          <w:rFonts w:ascii="Open Sans" w:hAnsi="Open Sans" w:cs="Open Sans"/>
+          <w:color w:val="485365"/>
+          <w:sz w:val="23"/>
+          <w:szCs w:val="23"/>
+        </w:rPr>
+        <w:t xml:space="preserve">•                     </w:t>
+      </w:r>
+      <w:proofErr w:type="gramStart"/>
+      <w:r>
+        <w:rPr>
+          <w:rFonts w:ascii="Open Sans" w:hAnsi="Open Sans" w:cs="Open Sans"/>
+          <w:color w:val="485365"/>
+          <w:sz w:val="23"/>
+          <w:szCs w:val="23"/>
+        </w:rPr>
+        <w:t>use</w:t>
+      </w:r>
+      <w:proofErr w:type="gramEnd"/>
+      <w:r>
+        <w:rPr>
+          <w:rFonts w:ascii="Open Sans" w:hAnsi="Open Sans" w:cs="Open Sans"/>
+          <w:color w:val="485365"/>
+          <w:sz w:val="23"/>
+          <w:szCs w:val="23"/>
+        </w:rPr>
+        <w:t xml:space="preserve"> controlled vocabularies:</w:t>
+      </w:r>
+    </w:p>
+    <w:p>
+      <w:pPr>
+        <w:rPr>
+          <w:rFonts w:ascii="Open Sans" w:hAnsi="Open Sans" w:cs="Open Sans"/>
+          <w:color w:val="485365"/>
+          <w:sz w:val="23"/>
+          <w:szCs w:val="23"/>
+        </w:rPr>
+      </w:pPr>
+      <w:r>
+        <w:rPr>
+          <w:rFonts w:ascii="Open Sans" w:hAnsi="Open Sans" w:cs="Open Sans"/>
+          <w:color w:val="485365"/>
+          <w:sz w:val="23"/>
+          <w:szCs w:val="23"/>
+        </w:rPr>
+        <w:t>•                     have ORCID</w:t>
+      </w:r>
+    </w:p>
+    <w:p>
+      <w:pPr>
+        <w:rPr>
+          <w:rFonts w:ascii="Open Sans" w:hAnsi="Open Sans" w:cs="Open Sans"/>
+          <w:color w:val="485365"/>
+          <w:sz w:val="23"/>
+          <w:szCs w:val="23"/>
+        </w:rPr>
+      </w:pPr>
+      <w:r>
+        <w:rPr>
+          <w:rFonts w:ascii="Open Sans" w:hAnsi="Open Sans" w:cs="Open Sans"/>
+          <w:color w:val="485365"/>
+          <w:sz w:val="23"/>
+          <w:szCs w:val="23"/>
+        </w:rPr>
+        <w:t>•                     have dedicated folder / database for protocols / SOP</w:t>
+      </w:r>
+    </w:p>
+    <w:p>
+      <w:pPr>
+        <w:rPr>
+          <w:rFonts w:ascii="Open Sans" w:hAnsi="Open Sans" w:cs="Open Sans"/>
+          <w:color w:val="485365"/>
+          <w:sz w:val="23"/>
+          <w:szCs w:val="23"/>
+        </w:rPr>
+      </w:pPr>
+      <w:r>
+        <w:rPr>
+          <w:rFonts w:ascii="Open Sans" w:hAnsi="Open Sans" w:cs="Open Sans"/>
+          <w:color w:val="485365"/>
+          <w:sz w:val="23"/>
+          <w:szCs w:val="23"/>
+        </w:rPr>
+        <w:t>•                     have a way to reference different versions of a protocol</w:t>
+      </w:r>
+    </w:p>
+    <w:p>
+      <w:pPr>
+        <w:rPr>
+          <w:rFonts w:ascii="Open Sans" w:hAnsi="Open Sans" w:cs="Open Sans"/>
+          <w:color w:val="485365"/>
+          <w:sz w:val="23"/>
+          <w:szCs w:val="23"/>
+        </w:rPr>
+      </w:pPr>
+      <w:r>
+        <w:rPr>
+          <w:rFonts w:ascii="Open Sans" w:hAnsi="Open Sans" w:cs="Open Sans"/>
+          <w:color w:val="485365"/>
+          <w:sz w:val="23"/>
+          <w:szCs w:val="23"/>
+        </w:rPr>
+        <w:t>•                     convert numerical data to csv:</w:t>
+      </w:r>
+    </w:p>
+    <w:p>
+      <w:pPr>
+        <w:rPr>
+          <w:rFonts w:ascii="Open Sans" w:hAnsi="Open Sans" w:cs="Open Sans"/>
+          <w:color w:val="485365"/>
+          <w:sz w:val="23"/>
+          <w:szCs w:val="23"/>
+        </w:rPr>
+      </w:pPr>
+      <w:r>
+        <w:rPr>
+          <w:rFonts w:ascii="Open Sans" w:hAnsi="Open Sans" w:cs="Open Sans"/>
+          <w:color w:val="485365"/>
+          <w:sz w:val="23"/>
+          <w:szCs w:val="23"/>
+        </w:rPr>
+        <w:t>•                     follow conventions for tidy data tables:</w:t>
+      </w:r>
+    </w:p>
+    <w:p>
+      <w:pPr>
+        <w:rPr>
+          <w:rFonts w:ascii="Open Sans" w:hAnsi="Open Sans" w:cs="Open Sans"/>
+          <w:color w:val="485365"/>
+          <w:sz w:val="23"/>
+          <w:szCs w:val="23"/>
+        </w:rPr>
+      </w:pPr>
+      <w:r>
+        <w:rPr>
+          <w:rFonts w:ascii="Open Sans" w:hAnsi="Open Sans" w:cs="Open Sans"/>
+          <w:color w:val="485365"/>
+          <w:sz w:val="23"/>
+          <w:szCs w:val="23"/>
+        </w:rPr>
+        <w:t xml:space="preserve">•                     use </w:t>
+      </w:r>
+      <w:proofErr w:type="spellStart"/>
+      <w:r>
+        <w:rPr>
+          <w:rFonts w:ascii="Open Sans" w:hAnsi="Open Sans" w:cs="Open Sans"/>
+          <w:color w:val="485365"/>
+          <w:sz w:val="23"/>
+          <w:szCs w:val="23"/>
+        </w:rPr>
+        <w:t>jupyter</w:t>
+      </w:r>
+      <w:proofErr w:type="spellEnd"/>
+      <w:r>
+        <w:rPr>
+          <w:rFonts w:ascii="Open Sans" w:hAnsi="Open Sans" w:cs="Open Sans"/>
+          <w:color w:val="485365"/>
+          <w:sz w:val="23"/>
+          <w:szCs w:val="23"/>
+        </w:rPr>
+        <w:t xml:space="preserve"> notebooks or R-markdown:</w:t>
+      </w:r>
+    </w:p>
+    <w:p>
+      <w:pPr>
+        <w:rPr>
+          <w:rFonts w:ascii="Open Sans" w:hAnsi="Open Sans" w:cs="Open Sans"/>
+          <w:color w:val="485365"/>
+          <w:sz w:val="23"/>
+          <w:szCs w:val="23"/>
+        </w:rPr>
+      </w:pPr>
+      <w:r>
+        <w:rPr>
+          <w:rFonts w:ascii="Open Sans" w:hAnsi="Open Sans" w:cs="Open Sans"/>
+          <w:color w:val="485365"/>
+          <w:sz w:val="23"/>
+          <w:szCs w:val="23"/>
+        </w:rPr>
+        <w:t>•                     use metadata format / standards:</w:t>
+      </w:r>
+    </w:p>
+    <w:p>
+      <w:pPr>
+        <w:rPr>
+          <w:rFonts w:ascii="Open Sans" w:hAnsi="Open Sans" w:cs="Open Sans"/>
+          <w:color w:val="485365"/>
+          <w:sz w:val="23"/>
+          <w:szCs w:val="23"/>
+        </w:rPr>
+      </w:pPr>
+      <w:r>
+        <w:rPr>
+          <w:rFonts w:ascii="Open Sans" w:hAnsi="Open Sans" w:cs="Open Sans"/>
+          <w:color w:val="485365"/>
+          <w:sz w:val="23"/>
+          <w:szCs w:val="23"/>
+        </w:rPr>
+        <w:t>•                     use PID from repositories (</w:t>
+      </w:r>
+      <w:proofErr w:type="spellStart"/>
+      <w:r>
+        <w:rPr>
+          <w:rFonts w:ascii="Open Sans" w:hAnsi="Open Sans" w:cs="Open Sans"/>
+          <w:color w:val="485365"/>
+          <w:sz w:val="23"/>
+          <w:szCs w:val="23"/>
+        </w:rPr>
+        <w:t>eg</w:t>
+      </w:r>
+      <w:proofErr w:type="spellEnd"/>
+      <w:r>
+        <w:rPr>
+          <w:rFonts w:ascii="Open Sans" w:hAnsi="Open Sans" w:cs="Open Sans"/>
+          <w:color w:val="485365"/>
+          <w:sz w:val="23"/>
+          <w:szCs w:val="23"/>
+        </w:rPr>
+        <w:t xml:space="preserve"> </w:t>
+      </w:r>
+      <w:proofErr w:type="spellStart"/>
+      <w:r>
+        <w:rPr>
+          <w:rFonts w:ascii="Open Sans" w:hAnsi="Open Sans" w:cs="Open Sans"/>
+          <w:color w:val="485365"/>
+          <w:sz w:val="23"/>
+          <w:szCs w:val="23"/>
+        </w:rPr>
+        <w:t>UniProt</w:t>
+      </w:r>
+      <w:proofErr w:type="spellEnd"/>
+      <w:r>
+        <w:rPr>
+          <w:rFonts w:ascii="Open Sans" w:hAnsi="Open Sans" w:cs="Open Sans"/>
+          <w:color w:val="485365"/>
+          <w:sz w:val="23"/>
+          <w:szCs w:val="23"/>
+        </w:rPr>
+        <w:t xml:space="preserve">, </w:t>
+      </w:r>
+      <w:proofErr w:type="spellStart"/>
+      <w:r>
+        <w:rPr>
+          <w:rFonts w:ascii="Open Sans" w:hAnsi="Open Sans" w:cs="Open Sans"/>
+          <w:color w:val="485365"/>
+          <w:sz w:val="23"/>
+          <w:szCs w:val="23"/>
+        </w:rPr>
+        <w:t>GenBank</w:t>
+      </w:r>
+      <w:proofErr w:type="spellEnd"/>
+      <w:r>
+        <w:rPr>
+          <w:rFonts w:ascii="Open Sans" w:hAnsi="Open Sans" w:cs="Open Sans"/>
+          <w:color w:val="485365"/>
+          <w:sz w:val="23"/>
+          <w:szCs w:val="23"/>
+        </w:rPr>
+        <w:t>) in data description:</w:t>
+      </w:r>
+    </w:p>
+    <w:p>
+      <w:pPr>
+        <w:rPr>
+          <w:rFonts w:ascii="Open Sans" w:hAnsi="Open Sans" w:cs="Open Sans"/>
+          <w:color w:val="485365"/>
+          <w:sz w:val="23"/>
+          <w:szCs w:val="23"/>
+        </w:rPr>
+      </w:pPr>
+      <w:r>
+        <w:rPr>
+          <w:rFonts w:ascii="Open Sans" w:hAnsi="Open Sans" w:cs="Open Sans"/>
+          <w:color w:val="485365"/>
+          <w:sz w:val="23"/>
+          <w:szCs w:val="23"/>
+        </w:rPr>
+        <w:t xml:space="preserve">•                     use database for bio-samples / strains </w:t>
+      </w:r>
+      <w:proofErr w:type="spellStart"/>
+      <w:r>
+        <w:rPr>
+          <w:rFonts w:ascii="Open Sans" w:hAnsi="Open Sans" w:cs="Open Sans"/>
+          <w:color w:val="485365"/>
+          <w:sz w:val="23"/>
+          <w:szCs w:val="23"/>
+        </w:rPr>
+        <w:t>etc</w:t>
+      </w:r>
+      <w:proofErr w:type="spellEnd"/>
+      <w:r>
+        <w:rPr>
+          <w:rFonts w:ascii="Open Sans" w:hAnsi="Open Sans" w:cs="Open Sans"/>
+          <w:color w:val="485365"/>
+          <w:sz w:val="23"/>
+          <w:szCs w:val="23"/>
+        </w:rPr>
+        <w:t>:</w:t>
+      </w:r>
+    </w:p>
+    <w:p>
+      <w:pPr>
+        <w:rPr>
+          <w:rFonts w:ascii="Open Sans" w:hAnsi="Open Sans" w:cs="Open Sans"/>
+          <w:color w:val="485365"/>
+          <w:sz w:val="23"/>
+          <w:szCs w:val="23"/>
+        </w:rPr>
+      </w:pPr>
+      <w:r>
+        <w:rPr>
+          <w:rFonts w:ascii="Open Sans" w:hAnsi="Open Sans" w:cs="Open Sans"/>
+          <w:color w:val="485365"/>
+          <w:sz w:val="23"/>
+          <w:szCs w:val="23"/>
+        </w:rPr>
+        <w:t>•                     use pipelines for data analysis:</w:t>
+      </w:r>
+    </w:p>
+    <w:p>
+      <w:pPr>
+        <w:rPr>
+          <w:rFonts w:ascii="Open Sans" w:hAnsi="Open Sans" w:cs="Open Sans"/>
+          <w:color w:val="485365"/>
+          <w:sz w:val="23"/>
+          <w:szCs w:val="23"/>
+        </w:rPr>
+      </w:pPr>
+      <w:r>
+        <w:rPr>
+          <w:rFonts w:ascii="Open Sans" w:hAnsi="Open Sans" w:cs="Open Sans"/>
+          <w:color w:val="485365"/>
+          <w:sz w:val="23"/>
+          <w:szCs w:val="23"/>
+        </w:rPr>
+        <w:t>•                     can access all group data from your own PC:</w:t>
+      </w:r>
+    </w:p>
+    <w:p>
+      <w:pPr>
+        <w:rPr>
+          <w:rFonts w:ascii="Open Sans" w:hAnsi="Open Sans" w:cs="Open Sans"/>
+          <w:color w:val="485365"/>
+          <w:sz w:val="23"/>
+          <w:szCs w:val="23"/>
+        </w:rPr>
+      </w:pPr>
+      <w:r>
+        <w:rPr>
+          <w:rFonts w:ascii="Open Sans" w:hAnsi="Open Sans" w:cs="Open Sans"/>
+          <w:color w:val="485365"/>
+          <w:sz w:val="23"/>
+          <w:szCs w:val="23"/>
+        </w:rPr>
+        <w:t>•                     discuss with team how particular data type should be described and stored:</w:t>
+      </w:r>
+    </w:p>
+    <w:p>
+      <w:pPr>
+        <w:rPr>
+          <w:rFonts w:ascii="Open Sans" w:hAnsi="Open Sans" w:cs="Open Sans"/>
+          <w:color w:val="485365"/>
+          <w:sz w:val="23"/>
+          <w:szCs w:val="23"/>
+        </w:rPr>
+      </w:pPr>
+      <w:r>
+        <w:rPr>
+          <w:rFonts w:ascii="Open Sans" w:hAnsi="Open Sans" w:cs="Open Sans"/>
+          <w:color w:val="485365"/>
+          <w:sz w:val="23"/>
+          <w:szCs w:val="23"/>
+        </w:rPr>
+        <w:t>•                     use tools / resources you organization offers for data management:</w:t>
+      </w:r>
+    </w:p>
+    <w:p>
+      <w:pPr>
+        <w:rPr>
+          <w:rFonts w:ascii="Open Sans" w:hAnsi="Open Sans" w:cs="Open Sans"/>
+          <w:color w:val="485365"/>
+          <w:sz w:val="23"/>
+          <w:szCs w:val="23"/>
+        </w:rPr>
+      </w:pPr>
+      <w:r>
+        <w:rPr>
+          <w:rFonts w:ascii="Open Sans" w:hAnsi="Open Sans" w:cs="Open Sans"/>
+          <w:color w:val="485365"/>
+          <w:sz w:val="23"/>
+          <w:szCs w:val="23"/>
+        </w:rPr>
+        <w:lastRenderedPageBreak/>
+        <w:t>•                     use support you organization offers for data management:</w:t>
+      </w:r>
+    </w:p>
+    <w:p>
+      <w:pPr>
+        <w:rPr>
+          <w:rFonts w:ascii="Open Sans" w:hAnsi="Open Sans" w:cs="Open Sans"/>
+          <w:color w:val="485365"/>
+          <w:sz w:val="23"/>
+          <w:szCs w:val="23"/>
+        </w:rPr>
+      </w:pPr>
+      <w:r>
+        <w:rPr>
+          <w:rFonts w:ascii="Open Sans" w:hAnsi="Open Sans" w:cs="Open Sans"/>
+          <w:color w:val="485365"/>
+          <w:sz w:val="23"/>
+          <w:szCs w:val="23"/>
+        </w:rPr>
+        <w:t xml:space="preserve">•                      </w:t>
+      </w:r>
+    </w:p>
+    <w:p>
+      <w:pPr>
+        <w:rPr>
+          <w:rFonts w:ascii="Open Sans" w:hAnsi="Open Sans" w:cs="Open Sans"/>
+          <w:color w:val="485365"/>
+          <w:sz w:val="23"/>
+          <w:szCs w:val="23"/>
+        </w:rPr>
+      </w:pPr>
+      <w:r>
+        <w:rPr>
+          <w:rFonts w:ascii="Open Sans" w:hAnsi="Open Sans" w:cs="Open Sans"/>
+          <w:color w:val="485365"/>
+          <w:sz w:val="23"/>
+          <w:szCs w:val="23"/>
+        </w:rPr>
+        <w:t xml:space="preserve"> </w:t>
+      </w:r>
+    </w:p>
+    <w:p>
+      <w:pPr>
+        <w:rPr>
+          <w:rFonts w:ascii="Open Sans" w:hAnsi="Open Sans" w:cs="Open Sans"/>
+          <w:color w:val="485365"/>
+          <w:sz w:val="23"/>
+          <w:szCs w:val="23"/>
+        </w:rPr>
+      </w:pPr>
+      <w:r>
+        <w:rPr>
+          <w:rFonts w:ascii="Open Sans" w:hAnsi="Open Sans" w:cs="Open Sans"/>
+          <w:color w:val="485365"/>
+          <w:sz w:val="23"/>
+          <w:szCs w:val="23"/>
+        </w:rPr>
+        <w:t xml:space="preserve">DONE: </w:t>
+      </w:r>
+    </w:p>
+    <w:p>
+      <w:pPr>
+        <w:rPr>
+          <w:rFonts w:ascii="Open Sans" w:hAnsi="Open Sans" w:cs="Open Sans"/>
+          <w:color w:val="485365"/>
+          <w:sz w:val="23"/>
+          <w:szCs w:val="23"/>
+        </w:rPr>
+      </w:pPr>
+    </w:p>
+    <w:p>
+      <w:pPr>
+        <w:rPr>
+          <w:rFonts w:ascii="Open Sans" w:hAnsi="Open Sans" w:cs="Open Sans"/>
+          <w:color w:val="485365"/>
+          <w:sz w:val="23"/>
+          <w:szCs w:val="23"/>
+        </w:rPr>
+      </w:pPr>
+    </w:p>
+    <w:p>
+      <w:pPr>
+        <w:rPr>
+          <w:rFonts w:ascii="Open Sans" w:hAnsi="Open Sans" w:cs="Open Sans"/>
+          <w:b/>
+          <w:color w:val="485365"/>
+          <w:sz w:val="23"/>
+          <w:szCs w:val="23"/>
+        </w:rPr>
+      </w:pPr>
+      <w:r>
+        <w:rPr>
+          <w:rFonts w:ascii="Open Sans" w:hAnsi="Open Sans" w:cs="Open Sans"/>
+          <w:b/>
+          <w:color w:val="485365"/>
+          <w:sz w:val="23"/>
+          <w:szCs w:val="23"/>
+        </w:rPr>
+        <w:t>Exercise 2</w:t>
+      </w:r>
+      <w:r>
+        <w:rPr>
+          <w:rFonts w:ascii="Open Sans" w:hAnsi="Open Sans" w:cs="Open Sans"/>
+          <w:b/>
+          <w:color w:val="485365"/>
+          <w:sz w:val="23"/>
+          <w:szCs w:val="23"/>
+        </w:rPr>
+        <w:t>:</w:t>
+      </w:r>
+    </w:p>
+    <w:p>
+      <w:pPr>
+        <w:rPr>
+          <w:rFonts w:ascii="Open Sans" w:hAnsi="Open Sans" w:cs="Open Sans"/>
+          <w:color w:val="485365"/>
+          <w:sz w:val="23"/>
+          <w:szCs w:val="23"/>
+        </w:rPr>
+      </w:pPr>
+    </w:p>
+    <w:p>
+      <w:pPr>
+        <w:rPr>
+          <w:rFonts w:ascii="Open Sans" w:hAnsi="Open Sans" w:cs="Open Sans"/>
+          <w:color w:val="485365"/>
+          <w:sz w:val="23"/>
+          <w:szCs w:val="23"/>
+        </w:rPr>
+      </w:pPr>
       <w:r>
         <w:rPr>
           <w:rFonts w:ascii="Open Sans" w:hAnsi="Open Sans" w:cs="Open Sans"/>
@@ -8533,6 +9634,53 @@
           <w:szCs w:val="23"/>
         </w:rPr>
       </w:pPr>
+      <w:r>
+        <w:rPr>
+          <w:rFonts w:ascii="Open Sans" w:hAnsi="Open Sans" w:cs="Open Sans"/>
+          <w:color w:val="485365"/>
+          <w:sz w:val="23"/>
+          <w:szCs w:val="23"/>
+        </w:rPr>
+        <w:t>-</w:t>
+      </w:r>
+    </w:p>
+    <w:p>
+      <w:pPr>
+        <w:rPr>
+          <w:rFonts w:ascii="Open Sans" w:hAnsi="Open Sans" w:cs="Open Sans"/>
+          <w:color w:val="485365"/>
+          <w:sz w:val="23"/>
+          <w:szCs w:val="23"/>
+        </w:rPr>
+      </w:pPr>
+      <w:r>
+        <w:rPr>
+          <w:rFonts w:ascii="Open Sans" w:hAnsi="Open Sans" w:cs="Open Sans"/>
+          <w:color w:val="485365"/>
+          <w:sz w:val="23"/>
+          <w:szCs w:val="23"/>
+        </w:rPr>
+        <w:t>-</w:t>
+      </w:r>
+    </w:p>
+    <w:p>
+      <w:pPr>
+        <w:rPr>
+          <w:rFonts w:ascii="Open Sans" w:hAnsi="Open Sans" w:cs="Open Sans"/>
+          <w:color w:val="485365"/>
+          <w:sz w:val="23"/>
+          <w:szCs w:val="23"/>
+        </w:rPr>
+      </w:pPr>
+      <w:r>
+        <w:rPr>
+          <w:rFonts w:ascii="Open Sans" w:hAnsi="Open Sans" w:cs="Open Sans"/>
+          <w:color w:val="485365"/>
+          <w:sz w:val="23"/>
+          <w:szCs w:val="23"/>
+        </w:rPr>
+        <w:t>-</w:t>
+      </w:r>
     </w:p>
     <w:p>
       <w:pPr>
@@ -9234,83 +10382,83 @@
           <w:sz w:val="23"/>
           <w:szCs w:val="23"/>
         </w:rPr>
+        <w:t>•       About right:</w:t>
+      </w:r>
+    </w:p>
+    <w:p>
+      <w:pPr>
+        <w:rPr>
+          <w:rFonts w:ascii="Open Sans" w:hAnsi="Open Sans" w:cs="Open Sans"/>
+          <w:color w:val="485365"/>
+          <w:sz w:val="23"/>
+          <w:szCs w:val="23"/>
+        </w:rPr>
+      </w:pPr>
+      <w:r>
+        <w:rPr>
+          <w:rFonts w:ascii="Open Sans" w:hAnsi="Open Sans" w:cs="Open Sans"/>
+          <w:color w:val="485365"/>
+          <w:sz w:val="23"/>
+          <w:szCs w:val="23"/>
+        </w:rPr>
+        <w:t>•       Too slow:</w:t>
+      </w:r>
+    </w:p>
+    <w:p>
+      <w:pPr>
+        <w:rPr>
+          <w:rFonts w:ascii="Open Sans" w:hAnsi="Open Sans" w:cs="Open Sans"/>
+          <w:color w:val="485365"/>
+          <w:sz w:val="23"/>
+          <w:szCs w:val="23"/>
+        </w:rPr>
+      </w:pPr>
+      <w:r>
+        <w:rPr>
+          <w:rFonts w:ascii="Open Sans" w:hAnsi="Open Sans" w:cs="Open Sans"/>
+          <w:color w:val="485365"/>
+          <w:sz w:val="23"/>
+          <w:szCs w:val="23"/>
+        </w:rPr>
+        <w:t> </w:t>
+      </w:r>
+    </w:p>
+    <w:p>
+      <w:pPr>
+        <w:rPr>
+          <w:rFonts w:ascii="Open Sans" w:hAnsi="Open Sans" w:cs="Open Sans"/>
+          <w:color w:val="485365"/>
+          <w:sz w:val="23"/>
+          <w:szCs w:val="23"/>
+        </w:rPr>
+      </w:pPr>
+      <w:r>
+        <w:rPr>
+          <w:rFonts w:ascii="Open Sans" w:hAnsi="Open Sans" w:cs="Open Sans"/>
+          <w:color w:val="485365"/>
+          <w:sz w:val="23"/>
+          <w:szCs w:val="23"/>
+        </w:rPr>
+        <w:t>3. If the lesson could be 5 minutes longer, what would you add or spend more time on:</w:t>
+      </w:r>
+    </w:p>
+    <w:p>
+      <w:pPr>
+        <w:rPr>
+          <w:rFonts w:ascii="Open Sans" w:hAnsi="Open Sans" w:cs="Open Sans"/>
+          <w:color w:val="485365"/>
+          <w:sz w:val="23"/>
+          <w:szCs w:val="23"/>
+        </w:rPr>
+      </w:pPr>
+      <w:r>
+        <w:rPr>
+          <w:rFonts w:ascii="Open Sans" w:hAnsi="Open Sans" w:cs="Open Sans"/>
+          <w:color w:val="485365"/>
+          <w:sz w:val="23"/>
+          <w:szCs w:val="23"/>
+        </w:rPr>
         <w:lastRenderedPageBreak/>
-        <w:t>•       About right:</w:t>
-      </w:r>
-    </w:p>
-    <w:p>
-      <w:pPr>
-        <w:rPr>
-          <w:rFonts w:ascii="Open Sans" w:hAnsi="Open Sans" w:cs="Open Sans"/>
-          <w:color w:val="485365"/>
-          <w:sz w:val="23"/>
-          <w:szCs w:val="23"/>
-        </w:rPr>
-      </w:pPr>
-      <w:r>
-        <w:rPr>
-          <w:rFonts w:ascii="Open Sans" w:hAnsi="Open Sans" w:cs="Open Sans"/>
-          <w:color w:val="485365"/>
-          <w:sz w:val="23"/>
-          <w:szCs w:val="23"/>
-        </w:rPr>
-        <w:t>•       Too slow:</w:t>
-      </w:r>
-    </w:p>
-    <w:p>
-      <w:pPr>
-        <w:rPr>
-          <w:rFonts w:ascii="Open Sans" w:hAnsi="Open Sans" w:cs="Open Sans"/>
-          <w:color w:val="485365"/>
-          <w:sz w:val="23"/>
-          <w:szCs w:val="23"/>
-        </w:rPr>
-      </w:pPr>
-      <w:r>
-        <w:rPr>
-          <w:rFonts w:ascii="Open Sans" w:hAnsi="Open Sans" w:cs="Open Sans"/>
-          <w:color w:val="485365"/>
-          <w:sz w:val="23"/>
-          <w:szCs w:val="23"/>
-        </w:rPr>
-        <w:t> </w:t>
-      </w:r>
-    </w:p>
-    <w:p>
-      <w:pPr>
-        <w:rPr>
-          <w:rFonts w:ascii="Open Sans" w:hAnsi="Open Sans" w:cs="Open Sans"/>
-          <w:color w:val="485365"/>
-          <w:sz w:val="23"/>
-          <w:szCs w:val="23"/>
-        </w:rPr>
-      </w:pPr>
-      <w:r>
-        <w:rPr>
-          <w:rFonts w:ascii="Open Sans" w:hAnsi="Open Sans" w:cs="Open Sans"/>
-          <w:color w:val="485365"/>
-          <w:sz w:val="23"/>
-          <w:szCs w:val="23"/>
-        </w:rPr>
-        <w:t>3. If the lesson could be 5 minutes longer, what would you add or spend more time on:</w:t>
-      </w:r>
-    </w:p>
-    <w:p>
-      <w:pPr>
-        <w:rPr>
-          <w:rFonts w:ascii="Open Sans" w:hAnsi="Open Sans" w:cs="Open Sans"/>
-          <w:color w:val="485365"/>
-          <w:sz w:val="23"/>
-          <w:szCs w:val="23"/>
-        </w:rPr>
-      </w:pPr>
-      <w:r>
-        <w:rPr>
-          <w:rFonts w:ascii="Open Sans" w:hAnsi="Open Sans" w:cs="Open Sans"/>
-          <w:color w:val="485365"/>
-          <w:sz w:val="23"/>
-          <w:szCs w:val="23"/>
-        </w:rPr>
         <w:t>-</w:t>
       </w:r>
     </w:p>

</xml_diff>

<commit_message>
improved instruction for DMPs
</commit_message>
<xml_diff>
--- a/instructors/fair-bio-practice-day-4.docx
+++ b/instructors/fair-bio-practice-day-4.docx
@@ -6705,177 +6705,201 @@
           <w:szCs w:val="23"/>
         </w:rPr>
       </w:pPr>
+      <w:r>
+        <w:rPr>
+          <w:rFonts w:ascii="Open Sans" w:hAnsi="Open Sans" w:cs="Open Sans"/>
+          <w:color w:val="485365"/>
+          <w:sz w:val="23"/>
+          <w:szCs w:val="23"/>
+        </w:rPr>
+        <w:t>DONE:</w:t>
+      </w:r>
+    </w:p>
+    <w:p>
+      <w:pPr>
+        <w:rPr>
+          <w:rFonts w:ascii="Open Sans" w:hAnsi="Open Sans" w:cs="Open Sans"/>
+          <w:color w:val="485365"/>
+          <w:sz w:val="23"/>
+          <w:szCs w:val="23"/>
+        </w:rPr>
+      </w:pPr>
+      <w:r>
+        <w:rPr>
+          <w:rFonts w:ascii="Open Sans" w:hAnsi="Open Sans" w:cs="Open Sans"/>
+          <w:color w:val="485365"/>
+          <w:sz w:val="23"/>
+          <w:szCs w:val="23"/>
+        </w:rPr>
+        <w:t> </w:t>
+      </w:r>
+    </w:p>
+    <w:p>
+      <w:pPr>
+        <w:rPr>
+          <w:rFonts w:ascii="Open Sans" w:hAnsi="Open Sans" w:cs="Open Sans"/>
+          <w:color w:val="485365"/>
+          <w:sz w:val="23"/>
+          <w:szCs w:val="23"/>
+        </w:rPr>
+      </w:pPr>
+    </w:p>
+    <w:p>
+      <w:pPr>
+        <w:rPr>
+          <w:rFonts w:ascii="Open Sans" w:hAnsi="Open Sans" w:cs="Open Sans"/>
+          <w:color w:val="485365"/>
+          <w:sz w:val="23"/>
+          <w:szCs w:val="23"/>
+        </w:rPr>
+      </w:pPr>
+      <w:r>
+        <w:rPr>
+          <w:rFonts w:ascii="Open Sans" w:hAnsi="Open Sans" w:cs="Open Sans"/>
+          <w:color w:val="485365"/>
+          <w:sz w:val="23"/>
+          <w:szCs w:val="23"/>
+        </w:rPr>
+        <w:t>Is there an actions above which is not clear for you or you do not know how to perform it?</w:t>
+      </w:r>
+    </w:p>
+    <w:p>
+      <w:pPr>
+        <w:rPr>
+          <w:rFonts w:ascii="Open Sans" w:hAnsi="Open Sans" w:cs="Open Sans"/>
+          <w:color w:val="485365"/>
+          <w:sz w:val="23"/>
+          <w:szCs w:val="23"/>
+        </w:rPr>
+      </w:pPr>
+      <w:r>
+        <w:rPr>
+          <w:rFonts w:ascii="Open Sans" w:hAnsi="Open Sans" w:cs="Open Sans"/>
+          <w:color w:val="485365"/>
+          <w:sz w:val="23"/>
+          <w:szCs w:val="23"/>
+        </w:rPr>
+        <w:t xml:space="preserve"> List them:</w:t>
+      </w:r>
+    </w:p>
+    <w:p>
+      <w:pPr>
+        <w:rPr>
+          <w:rFonts w:ascii="Open Sans" w:hAnsi="Open Sans" w:cs="Open Sans"/>
+          <w:color w:val="485365"/>
+          <w:sz w:val="23"/>
+          <w:szCs w:val="23"/>
+        </w:rPr>
+      </w:pPr>
+      <w:r>
+        <w:rPr>
+          <w:rFonts w:ascii="Open Sans" w:hAnsi="Open Sans" w:cs="Open Sans"/>
+          <w:color w:val="485365"/>
+          <w:sz w:val="23"/>
+          <w:szCs w:val="23"/>
+        </w:rPr>
+        <w:t xml:space="preserve"> -</w:t>
+      </w:r>
+    </w:p>
+    <w:p>
+      <w:pPr>
+        <w:rPr>
+          <w:rFonts w:ascii="Open Sans" w:hAnsi="Open Sans" w:cs="Open Sans"/>
+          <w:color w:val="485365"/>
+          <w:sz w:val="23"/>
+          <w:szCs w:val="23"/>
+        </w:rPr>
+      </w:pPr>
+      <w:r>
+        <w:rPr>
+          <w:rFonts w:ascii="Open Sans" w:hAnsi="Open Sans" w:cs="Open Sans"/>
+          <w:color w:val="485365"/>
+          <w:sz w:val="23"/>
+          <w:szCs w:val="23"/>
+        </w:rPr>
+        <w:t>  ------------------------------------------------------------------------------------------------------------------</w:t>
+      </w:r>
+    </w:p>
+    <w:p>
+      <w:pPr>
+        <w:pStyle w:val="Heading4"/>
+        <w:spacing w:before="0" w:after="0"/>
+        <w:rPr>
+          <w:rFonts w:ascii="Open Sans" w:hAnsi="Open Sans" w:cs="Open Sans"/>
+          <w:color w:val="485365"/>
+          <w:sz w:val="28"/>
+          <w:szCs w:val="28"/>
+        </w:rPr>
+      </w:pPr>
+    </w:p>
+    <w:p>
+      <w:pPr>
+        <w:pStyle w:val="Heading4"/>
+        <w:spacing w:before="0" w:after="0"/>
+        <w:rPr>
+          <w:rFonts w:ascii="Open Sans" w:hAnsi="Open Sans" w:cs="Open Sans"/>
+          <w:color w:val="485365"/>
+          <w:sz w:val="28"/>
+          <w:szCs w:val="28"/>
+        </w:rPr>
+      </w:pPr>
+      <w:r>
+        <w:rPr>
+          <w:rFonts w:ascii="Open Sans" w:hAnsi="Open Sans" w:cs="Open Sans"/>
+          <w:color w:val="485365"/>
+          <w:sz w:val="28"/>
+          <w:szCs w:val="28"/>
+        </w:rPr>
+        <w:t>Exercise 2: </w:t>
+      </w:r>
+      <w:r>
+        <w:rPr>
+          <w:rStyle w:val="b"/>
+          <w:rFonts w:ascii="Open Sans" w:hAnsi="Open Sans" w:cs="Open Sans"/>
+          <w:color w:val="485365"/>
+          <w:sz w:val="28"/>
+          <w:szCs w:val="28"/>
+        </w:rPr>
+        <w:t>Challenge</w:t>
+      </w:r>
+    </w:p>
+    <w:p>
+      <w:pPr>
+        <w:rPr>
+          <w:rFonts w:ascii="Open Sans" w:hAnsi="Open Sans" w:cs="Open Sans"/>
+          <w:color w:val="485365"/>
+          <w:sz w:val="23"/>
+          <w:szCs w:val="23"/>
+        </w:rPr>
+      </w:pPr>
+      <w:r>
+        <w:rPr>
+          <w:rStyle w:val="b"/>
+          <w:rFonts w:ascii="Open Sans" w:hAnsi="Open Sans" w:cs="Open Sans"/>
+          <w:b/>
+          <w:bCs/>
+          <w:color w:val="485365"/>
+          <w:sz w:val="23"/>
+          <w:szCs w:val="23"/>
+        </w:rPr>
+        <w:t>(</w:t>
+      </w:r>
+      <w:r>
+        <w:rPr>
+          <w:rStyle w:val="b"/>
+          <w:rFonts w:ascii="Open Sans" w:hAnsi="Open Sans" w:cs="Open Sans"/>
+          <w:b/>
+          <w:bCs/>
+          <w:color w:val="485365"/>
+          <w:sz w:val="23"/>
+          <w:szCs w:val="23"/>
+        </w:rPr>
+        <w:t>3</w:t>
+      </w:r>
       <w:bookmarkStart w:id="0" w:name="_GoBack"/>
       <w:bookmarkEnd w:id="0"/>
       <w:r>
         <w:rPr>
-          <w:rFonts w:ascii="Open Sans" w:hAnsi="Open Sans" w:cs="Open Sans"/>
-          <w:color w:val="485365"/>
-          <w:sz w:val="23"/>
-          <w:szCs w:val="23"/>
-        </w:rPr>
-        <w:t>DONE:</w:t>
-      </w:r>
-    </w:p>
-    <w:p>
-      <w:pPr>
-        <w:rPr>
-          <w:rFonts w:ascii="Open Sans" w:hAnsi="Open Sans" w:cs="Open Sans"/>
-          <w:color w:val="485365"/>
-          <w:sz w:val="23"/>
-          <w:szCs w:val="23"/>
-        </w:rPr>
-      </w:pPr>
-      <w:r>
-        <w:rPr>
-          <w:rFonts w:ascii="Open Sans" w:hAnsi="Open Sans" w:cs="Open Sans"/>
-          <w:color w:val="485365"/>
-          <w:sz w:val="23"/>
-          <w:szCs w:val="23"/>
-        </w:rPr>
-        <w:t> </w:t>
-      </w:r>
-    </w:p>
-    <w:p>
-      <w:pPr>
-        <w:rPr>
-          <w:rFonts w:ascii="Open Sans" w:hAnsi="Open Sans" w:cs="Open Sans"/>
-          <w:color w:val="485365"/>
-          <w:sz w:val="23"/>
-          <w:szCs w:val="23"/>
-        </w:rPr>
-      </w:pPr>
-    </w:p>
-    <w:p>
-      <w:pPr>
-        <w:rPr>
-          <w:rFonts w:ascii="Open Sans" w:hAnsi="Open Sans" w:cs="Open Sans"/>
-          <w:color w:val="485365"/>
-          <w:sz w:val="23"/>
-          <w:szCs w:val="23"/>
-        </w:rPr>
-      </w:pPr>
-      <w:r>
-        <w:rPr>
-          <w:rFonts w:ascii="Open Sans" w:hAnsi="Open Sans" w:cs="Open Sans"/>
-          <w:color w:val="485365"/>
-          <w:sz w:val="23"/>
-          <w:szCs w:val="23"/>
-        </w:rPr>
-        <w:t>Is there an actions above which is not clear for you or you do not know how to perform it?</w:t>
-      </w:r>
-    </w:p>
-    <w:p>
-      <w:pPr>
-        <w:rPr>
-          <w:rFonts w:ascii="Open Sans" w:hAnsi="Open Sans" w:cs="Open Sans"/>
-          <w:color w:val="485365"/>
-          <w:sz w:val="23"/>
-          <w:szCs w:val="23"/>
-        </w:rPr>
-      </w:pPr>
-      <w:r>
-        <w:rPr>
-          <w:rFonts w:ascii="Open Sans" w:hAnsi="Open Sans" w:cs="Open Sans"/>
-          <w:color w:val="485365"/>
-          <w:sz w:val="23"/>
-          <w:szCs w:val="23"/>
-        </w:rPr>
-        <w:t xml:space="preserve"> List them:</w:t>
-      </w:r>
-    </w:p>
-    <w:p>
-      <w:pPr>
-        <w:rPr>
-          <w:rFonts w:ascii="Open Sans" w:hAnsi="Open Sans" w:cs="Open Sans"/>
-          <w:color w:val="485365"/>
-          <w:sz w:val="23"/>
-          <w:szCs w:val="23"/>
-        </w:rPr>
-      </w:pPr>
-      <w:r>
-        <w:rPr>
-          <w:rFonts w:ascii="Open Sans" w:hAnsi="Open Sans" w:cs="Open Sans"/>
-          <w:color w:val="485365"/>
-          <w:sz w:val="23"/>
-          <w:szCs w:val="23"/>
-        </w:rPr>
-        <w:t xml:space="preserve"> -</w:t>
-      </w:r>
-    </w:p>
-    <w:p>
-      <w:pPr>
-        <w:rPr>
-          <w:rFonts w:ascii="Open Sans" w:hAnsi="Open Sans" w:cs="Open Sans"/>
-          <w:color w:val="485365"/>
-          <w:sz w:val="23"/>
-          <w:szCs w:val="23"/>
-        </w:rPr>
-      </w:pPr>
-      <w:r>
-        <w:rPr>
-          <w:rFonts w:ascii="Open Sans" w:hAnsi="Open Sans" w:cs="Open Sans"/>
-          <w:color w:val="485365"/>
-          <w:sz w:val="23"/>
-          <w:szCs w:val="23"/>
-        </w:rPr>
-        <w:t>  ------------------------------------------------------------------------------------------------------------------</w:t>
-      </w:r>
-    </w:p>
-    <w:p>
-      <w:pPr>
-        <w:pStyle w:val="Heading4"/>
-        <w:spacing w:before="0" w:after="0"/>
-        <w:rPr>
-          <w:rFonts w:ascii="Open Sans" w:hAnsi="Open Sans" w:cs="Open Sans"/>
-          <w:color w:val="485365"/>
-          <w:sz w:val="28"/>
-          <w:szCs w:val="28"/>
-        </w:rPr>
-      </w:pPr>
-    </w:p>
-    <w:p>
-      <w:pPr>
-        <w:pStyle w:val="Heading4"/>
-        <w:spacing w:before="0" w:after="0"/>
-        <w:rPr>
-          <w:rFonts w:ascii="Open Sans" w:hAnsi="Open Sans" w:cs="Open Sans"/>
-          <w:color w:val="485365"/>
-          <w:sz w:val="28"/>
-          <w:szCs w:val="28"/>
-        </w:rPr>
-      </w:pPr>
-      <w:r>
-        <w:rPr>
-          <w:rFonts w:ascii="Open Sans" w:hAnsi="Open Sans" w:cs="Open Sans"/>
-          <w:color w:val="485365"/>
-          <w:sz w:val="28"/>
-          <w:szCs w:val="28"/>
-        </w:rPr>
-        <w:t>Exercise 2: </w:t>
-      </w:r>
-      <w:r>
-        <w:rPr>
-          <w:rStyle w:val="b"/>
-          <w:rFonts w:ascii="Open Sans" w:hAnsi="Open Sans" w:cs="Open Sans"/>
-          <w:color w:val="485365"/>
-          <w:sz w:val="28"/>
-          <w:szCs w:val="28"/>
-        </w:rPr>
-        <w:t>Challenge</w:t>
-      </w:r>
-    </w:p>
-    <w:p>
-      <w:pPr>
-        <w:rPr>
-          <w:rFonts w:ascii="Open Sans" w:hAnsi="Open Sans" w:cs="Open Sans"/>
-          <w:color w:val="485365"/>
-          <w:sz w:val="23"/>
-          <w:szCs w:val="23"/>
-        </w:rPr>
-      </w:pPr>
-      <w:r>
-        <w:rPr>
           <w:rStyle w:val="b"/>
           <w:rFonts w:ascii="Open Sans" w:hAnsi="Open Sans" w:cs="Open Sans"/>
           <w:b/>
@@ -6884,7 +6908,7 @@
           <w:sz w:val="23"/>
           <w:szCs w:val="23"/>
         </w:rPr>
-        <w:t>(20 minute exercise)</w:t>
+        <w:t>0 minute exercise)</w:t>
       </w:r>
     </w:p>
     <w:p>
@@ -6922,8 +6946,72 @@
           <w:sz w:val="23"/>
           <w:szCs w:val="23"/>
         </w:rPr>
-        <w:t>Working in groups, think of your last paper (or project). Pretend that you have a joined project that combines the outputs of at least two your papers/projects.</w:t>
-      </w:r>
+        <w:t>Working in groups, think of your last paper</w:t>
+      </w:r>
+      <w:r>
+        <w:rPr>
+          <w:rFonts w:ascii="Open Sans" w:hAnsi="Open Sans" w:cs="Open Sans"/>
+          <w:color w:val="485365"/>
+          <w:sz w:val="23"/>
+          <w:szCs w:val="23"/>
+        </w:rPr>
+        <w:t>s</w:t>
+      </w:r>
+      <w:r>
+        <w:rPr>
+          <w:rFonts w:ascii="Open Sans" w:hAnsi="Open Sans" w:cs="Open Sans"/>
+          <w:color w:val="485365"/>
+          <w:sz w:val="23"/>
+          <w:szCs w:val="23"/>
+        </w:rPr>
+        <w:t xml:space="preserve"> (or project</w:t>
+      </w:r>
+      <w:r>
+        <w:rPr>
+          <w:rFonts w:ascii="Open Sans" w:hAnsi="Open Sans" w:cs="Open Sans"/>
+          <w:color w:val="485365"/>
+          <w:sz w:val="23"/>
+          <w:szCs w:val="23"/>
+        </w:rPr>
+        <w:t>s</w:t>
+      </w:r>
+      <w:r>
+        <w:rPr>
+          <w:rFonts w:ascii="Open Sans" w:hAnsi="Open Sans" w:cs="Open Sans"/>
+          <w:color w:val="485365"/>
+          <w:sz w:val="23"/>
+          <w:szCs w:val="23"/>
+        </w:rPr>
+        <w:t>). Pretend that you have a joined project that combines the outputs of at least two your papers/projects</w:t>
+      </w:r>
+      <w:r>
+        <w:rPr>
+          <w:rFonts w:ascii="Open Sans" w:hAnsi="Open Sans" w:cs="Open Sans"/>
+          <w:color w:val="485365"/>
+          <w:sz w:val="23"/>
+          <w:szCs w:val="23"/>
+        </w:rPr>
+        <w:t xml:space="preserve"> (so more than one data type and a collaborative project)</w:t>
+      </w:r>
+      <w:r>
+        <w:rPr>
+          <w:rFonts w:ascii="Open Sans" w:hAnsi="Open Sans" w:cs="Open Sans"/>
+          <w:color w:val="485365"/>
+          <w:sz w:val="23"/>
+          <w:szCs w:val="23"/>
+        </w:rPr>
+        <w:t>.</w:t>
+      </w:r>
+    </w:p>
+    <w:p>
+      <w:pPr>
+        <w:rPr>
+          <w:rFonts w:ascii="Open Sans" w:hAnsi="Open Sans" w:cs="Open Sans"/>
+          <w:color w:val="485365"/>
+          <w:sz w:val="23"/>
+          <w:szCs w:val="23"/>
+        </w:rPr>
+      </w:pPr>
     </w:p>
     <w:p>
       <w:pPr>
@@ -7104,7 +7192,6 @@
           <w:sz w:val="23"/>
           <w:szCs w:val="23"/>
         </w:rPr>
-        <w:lastRenderedPageBreak/>
         <w:t>For ontologies: </w:t>
       </w:r>
       <w:hyperlink r:id="rId17" w:history="1">
@@ -7219,6 +7306,45 @@
           <w:szCs w:val="23"/>
         </w:rPr>
       </w:pPr>
+    </w:p>
+    <w:p>
+      <w:pPr>
+        <w:rPr>
+          <w:rFonts w:ascii="Open Sans" w:hAnsi="Open Sans" w:cs="Open Sans"/>
+          <w:color w:val="485365"/>
+          <w:sz w:val="23"/>
+          <w:szCs w:val="23"/>
+        </w:rPr>
+      </w:pPr>
+      <w:r>
+        <w:rPr>
+          <w:rFonts w:ascii="Open Sans" w:hAnsi="Open Sans" w:cs="Open Sans"/>
+          <w:color w:val="485365"/>
+          <w:sz w:val="23"/>
+          <w:szCs w:val="23"/>
+        </w:rPr>
+        <w:t>Your DMP should contain the following three sections:</w:t>
+      </w:r>
+    </w:p>
+    <w:p>
+      <w:pPr>
+        <w:rPr>
+          <w:rFonts w:ascii="Open Sans" w:hAnsi="Open Sans" w:cs="Open Sans"/>
+          <w:color w:val="485365"/>
+          <w:sz w:val="23"/>
+          <w:szCs w:val="23"/>
+        </w:rPr>
+      </w:pPr>
+    </w:p>
+    <w:p>
+      <w:pPr>
+        <w:rPr>
+          <w:rFonts w:ascii="Open Sans" w:hAnsi="Open Sans" w:cs="Open Sans"/>
+          <w:color w:val="485365"/>
+          <w:sz w:val="23"/>
+          <w:szCs w:val="23"/>
+        </w:rPr>
+      </w:pPr>
       <w:r>
         <w:rPr>
           <w:rStyle w:val="b"/>
@@ -7229,8 +7355,123 @@
           <w:sz w:val="23"/>
           <w:szCs w:val="23"/>
         </w:rPr>
-        <w:t>Drop the DMP </w:t>
-      </w:r>
+        <w:t>1. What data will you acquire during the project:</w:t>
+      </w:r>
+      <w:r>
+        <w:rPr>
+          <w:rFonts w:ascii="Open Sans" w:hAnsi="Open Sans" w:cs="Open Sans"/>
+          <w:color w:val="485365"/>
+          <w:sz w:val="23"/>
+          <w:szCs w:val="23"/>
+        </w:rPr>
+        <w:t> </w:t>
+      </w:r>
+      <w:r>
+        <w:rPr>
+          <w:rFonts w:ascii="Open Sans" w:hAnsi="Open Sans" w:cs="Open Sans"/>
+          <w:color w:val="485365"/>
+          <w:sz w:val="23"/>
+          <w:szCs w:val="23"/>
+        </w:rPr>
+        <w:t>Please describe the type of data you will generate (for example ‘flow cytometry data’) as well as file formats and data volume</w:t>
+      </w:r>
+      <w:proofErr w:type="gramStart"/>
+      <w:r>
+        <w:rPr>
+          <w:rFonts w:ascii="Open Sans" w:hAnsi="Open Sans" w:cs="Open Sans"/>
+          <w:color w:val="485365"/>
+          <w:sz w:val="23"/>
+          <w:szCs w:val="23"/>
+        </w:rPr>
+        <w:t>.</w:t>
+      </w:r>
+      <w:r>
+        <w:rPr>
+          <w:rFonts w:ascii="Open Sans" w:hAnsi="Open Sans" w:cs="Open Sans"/>
+          <w:color w:val="485365"/>
+          <w:sz w:val="23"/>
+          <w:szCs w:val="23"/>
+        </w:rPr>
+        <w:t>.</w:t>
+      </w:r>
+      <w:proofErr w:type="gramEnd"/>
+    </w:p>
+    <w:p>
+      <w:pPr>
+        <w:rPr>
+          <w:rFonts w:ascii="Open Sans" w:hAnsi="Open Sans" w:cs="Open Sans"/>
+          <w:color w:val="485365"/>
+          <w:sz w:val="23"/>
+          <w:szCs w:val="23"/>
+        </w:rPr>
+      </w:pPr>
+      <w:r>
+        <w:rPr>
+          <w:rFonts w:ascii="Open Sans" w:hAnsi="Open Sans" w:cs="Open Sans"/>
+          <w:color w:val="485365"/>
+          <w:sz w:val="23"/>
+          <w:szCs w:val="23"/>
+        </w:rPr>
+        <w:t>-</w:t>
+      </w:r>
+    </w:p>
+    <w:p>
+      <w:pPr>
+        <w:rPr>
+          <w:rFonts w:ascii="Open Sans" w:hAnsi="Open Sans" w:cs="Open Sans"/>
+          <w:color w:val="485365"/>
+          <w:sz w:val="23"/>
+          <w:szCs w:val="23"/>
+        </w:rPr>
+      </w:pPr>
+      <w:r>
+        <w:rPr>
+          <w:rFonts w:ascii="Open Sans" w:hAnsi="Open Sans" w:cs="Open Sans"/>
+          <w:color w:val="485365"/>
+          <w:sz w:val="23"/>
+          <w:szCs w:val="23"/>
+        </w:rPr>
+        <w:t>-</w:t>
+      </w:r>
+    </w:p>
+    <w:p>
+      <w:pPr>
+        <w:rPr>
+          <w:rFonts w:ascii="Open Sans" w:hAnsi="Open Sans" w:cs="Open Sans"/>
+          <w:color w:val="485365"/>
+          <w:sz w:val="23"/>
+          <w:szCs w:val="23"/>
+        </w:rPr>
+      </w:pPr>
+      <w:r>
+        <w:rPr>
+          <w:rFonts w:ascii="Open Sans" w:hAnsi="Open Sans" w:cs="Open Sans"/>
+          <w:color w:val="485365"/>
+          <w:sz w:val="23"/>
+          <w:szCs w:val="23"/>
+        </w:rPr>
+        <w:t>-</w:t>
+      </w:r>
+    </w:p>
+    <w:p>
+      <w:pPr>
+        <w:rPr>
+          <w:rFonts w:ascii="Open Sans" w:hAnsi="Open Sans" w:cs="Open Sans"/>
+          <w:color w:val="485365"/>
+          <w:sz w:val="23"/>
+          <w:szCs w:val="23"/>
+        </w:rPr>
+      </w:pPr>
+    </w:p>
+    <w:p>
+      <w:pPr>
+        <w:rPr>
+          <w:rFonts w:ascii="Open Sans" w:hAnsi="Open Sans" w:cs="Open Sans"/>
+          <w:color w:val="485365"/>
+          <w:sz w:val="23"/>
+          <w:szCs w:val="23"/>
+        </w:rPr>
+      </w:pPr>
       <w:r>
         <w:rPr>
           <w:rStyle w:val="b"/>
@@ -7241,7 +7482,7 @@
           <w:sz w:val="23"/>
           <w:szCs w:val="23"/>
         </w:rPr>
-        <w:t>docu</w:t>
+        <w:t xml:space="preserve">2. How will you store </w:t>
       </w:r>
       <w:r>
         <w:rPr>
@@ -7253,124 +7494,8 @@
           <w:sz w:val="23"/>
           <w:szCs w:val="23"/>
         </w:rPr>
-        <w:t>ment at:</w:t>
-      </w:r>
-      <w:r>
-        <w:rPr>
-          <w:rFonts w:ascii="Open Sans" w:hAnsi="Open Sans" w:cs="Open Sans"/>
-          <w:color w:val="485365"/>
-          <w:sz w:val="23"/>
-          <w:szCs w:val="23"/>
-        </w:rPr>
-        <w:t> </w:t>
-      </w:r>
-      <w:r>
-        <w:rPr>
-          <w:rFonts w:ascii="Open Sans" w:hAnsi="Open Sans" w:cs="Open Sans"/>
-          <w:color w:val="485365"/>
-          <w:sz w:val="23"/>
-          <w:szCs w:val="23"/>
-        </w:rPr>
-        <w:t xml:space="preserve"> </w:t>
-      </w:r>
-    </w:p>
-    <w:p>
-      <w:pPr>
-        <w:rPr>
-          <w:rFonts w:ascii="Open Sans" w:hAnsi="Open Sans" w:cs="Open Sans"/>
-          <w:color w:val="485365"/>
-          <w:sz w:val="23"/>
-          <w:szCs w:val="23"/>
-        </w:rPr>
-      </w:pPr>
-    </w:p>
-    <w:p>
-      <w:pPr>
-        <w:rPr>
-          <w:rFonts w:ascii="Open Sans" w:hAnsi="Open Sans" w:cs="Open Sans"/>
-          <w:color w:val="485365"/>
-          <w:sz w:val="23"/>
-          <w:szCs w:val="23"/>
-        </w:rPr>
-      </w:pPr>
-      <w:r>
-        <w:rPr>
-          <w:rFonts w:ascii="Open Sans" w:hAnsi="Open Sans" w:cs="Open Sans"/>
-          <w:color w:val="485365"/>
-          <w:sz w:val="23"/>
-          <w:szCs w:val="23"/>
-        </w:rPr>
-        <w:t xml:space="preserve">HINT: You can drop a document there and start to collaborate on it online doing </w:t>
-      </w:r>
-      <w:proofErr w:type="spellStart"/>
-      <w:r>
-        <w:rPr>
-          <w:rFonts w:ascii="Open Sans" w:hAnsi="Open Sans" w:cs="Open Sans"/>
-          <w:color w:val="485365"/>
-          <w:sz w:val="23"/>
-          <w:szCs w:val="23"/>
-        </w:rPr>
-        <w:t>simultanous</w:t>
-      </w:r>
-      <w:proofErr w:type="spellEnd"/>
-      <w:r>
-        <w:rPr>
-          <w:rFonts w:ascii="Open Sans" w:hAnsi="Open Sans" w:cs="Open Sans"/>
-          <w:color w:val="485365"/>
-          <w:sz w:val="23"/>
-          <w:szCs w:val="23"/>
-        </w:rPr>
-        <w:t xml:space="preserve"> edits!</w:t>
-      </w:r>
-    </w:p>
-    <w:p>
-      <w:pPr>
-        <w:rPr>
-          <w:rFonts w:ascii="Open Sans" w:hAnsi="Open Sans" w:cs="Open Sans"/>
-          <w:color w:val="485365"/>
-          <w:sz w:val="23"/>
-          <w:szCs w:val="23"/>
-        </w:rPr>
-      </w:pPr>
-    </w:p>
-    <w:p>
-      <w:pPr>
-        <w:rPr>
-          <w:rFonts w:ascii="Open Sans" w:hAnsi="Open Sans" w:cs="Open Sans"/>
-          <w:color w:val="485365"/>
-          <w:sz w:val="23"/>
-          <w:szCs w:val="23"/>
-        </w:rPr>
-      </w:pPr>
-      <w:r>
-        <w:rPr>
-          <w:rFonts w:ascii="Open Sans" w:hAnsi="Open Sans" w:cs="Open Sans"/>
-          <w:color w:val="485365"/>
-          <w:sz w:val="23"/>
-          <w:szCs w:val="23"/>
-        </w:rPr>
-        <w:t>Your DMP should contain the following three sections:</w:t>
-      </w:r>
-    </w:p>
-    <w:p>
-      <w:pPr>
-        <w:rPr>
-          <w:rFonts w:ascii="Open Sans" w:hAnsi="Open Sans" w:cs="Open Sans"/>
-          <w:color w:val="485365"/>
-          <w:sz w:val="23"/>
-          <w:szCs w:val="23"/>
-        </w:rPr>
-      </w:pPr>
-    </w:p>
-    <w:p>
-      <w:pPr>
-        <w:rPr>
-          <w:rFonts w:ascii="Open Sans" w:hAnsi="Open Sans" w:cs="Open Sans"/>
-          <w:color w:val="485365"/>
-          <w:sz w:val="23"/>
-          <w:szCs w:val="23"/>
-        </w:rPr>
-      </w:pPr>
+        <w:t xml:space="preserve">and organize </w:t>
+      </w:r>
       <w:r>
         <w:rPr>
           <w:rStyle w:val="b"/>
@@ -7381,134 +7506,7 @@
           <w:sz w:val="23"/>
           <w:szCs w:val="23"/>
         </w:rPr>
-        <w:t>1. What data will you acquire during the project:</w:t>
-      </w:r>
-      <w:r>
-        <w:rPr>
-          <w:rFonts w:ascii="Open Sans" w:hAnsi="Open Sans" w:cs="Open Sans"/>
-          <w:color w:val="485365"/>
-          <w:sz w:val="23"/>
-          <w:szCs w:val="23"/>
-        </w:rPr>
-        <w:t> </w:t>
-      </w:r>
-      <w:r>
-        <w:rPr>
-          <w:rFonts w:ascii="Open Sans" w:hAnsi="Open Sans" w:cs="Open Sans"/>
-          <w:color w:val="485365"/>
-          <w:sz w:val="23"/>
-          <w:szCs w:val="23"/>
-        </w:rPr>
-        <w:t>Please describe the type of data you will generate (for example ‘flow cytometry data’) as well as file formats and data volume</w:t>
-      </w:r>
-      <w:proofErr w:type="gramStart"/>
-      <w:r>
-        <w:rPr>
-          <w:rFonts w:ascii="Open Sans" w:hAnsi="Open Sans" w:cs="Open Sans"/>
-          <w:color w:val="485365"/>
-          <w:sz w:val="23"/>
-          <w:szCs w:val="23"/>
-        </w:rPr>
-        <w:t>.</w:t>
-      </w:r>
-      <w:r>
-        <w:rPr>
-          <w:rFonts w:ascii="Open Sans" w:hAnsi="Open Sans" w:cs="Open Sans"/>
-          <w:color w:val="485365"/>
-          <w:sz w:val="23"/>
-          <w:szCs w:val="23"/>
-        </w:rPr>
-        <w:t>.</w:t>
-      </w:r>
-      <w:proofErr w:type="gramEnd"/>
-    </w:p>
-    <w:p>
-      <w:pPr>
-        <w:rPr>
-          <w:rFonts w:ascii="Open Sans" w:hAnsi="Open Sans" w:cs="Open Sans"/>
-          <w:color w:val="485365"/>
-          <w:sz w:val="23"/>
-          <w:szCs w:val="23"/>
-        </w:rPr>
-      </w:pPr>
-      <w:r>
-        <w:rPr>
-          <w:rFonts w:ascii="Open Sans" w:hAnsi="Open Sans" w:cs="Open Sans"/>
-          <w:color w:val="485365"/>
-          <w:sz w:val="23"/>
-          <w:szCs w:val="23"/>
-        </w:rPr>
-        <w:t>-</w:t>
-      </w:r>
-    </w:p>
-    <w:p>
-      <w:pPr>
-        <w:rPr>
-          <w:rFonts w:ascii="Open Sans" w:hAnsi="Open Sans" w:cs="Open Sans"/>
-          <w:color w:val="485365"/>
-          <w:sz w:val="23"/>
-          <w:szCs w:val="23"/>
-        </w:rPr>
-      </w:pPr>
-      <w:r>
-        <w:rPr>
-          <w:rFonts w:ascii="Open Sans" w:hAnsi="Open Sans" w:cs="Open Sans"/>
-          <w:color w:val="485365"/>
-          <w:sz w:val="23"/>
-          <w:szCs w:val="23"/>
-        </w:rPr>
-        <w:t>-</w:t>
-      </w:r>
-    </w:p>
-    <w:p>
-      <w:pPr>
-        <w:rPr>
-          <w:rFonts w:ascii="Open Sans" w:hAnsi="Open Sans" w:cs="Open Sans"/>
-          <w:color w:val="485365"/>
-          <w:sz w:val="23"/>
-          <w:szCs w:val="23"/>
-        </w:rPr>
-      </w:pPr>
-      <w:r>
-        <w:rPr>
-          <w:rFonts w:ascii="Open Sans" w:hAnsi="Open Sans" w:cs="Open Sans"/>
-          <w:color w:val="485365"/>
-          <w:sz w:val="23"/>
-          <w:szCs w:val="23"/>
-        </w:rPr>
-        <w:t>-</w:t>
-      </w:r>
-    </w:p>
-    <w:p>
-      <w:pPr>
-        <w:rPr>
-          <w:rFonts w:ascii="Open Sans" w:hAnsi="Open Sans" w:cs="Open Sans"/>
-          <w:color w:val="485365"/>
-          <w:sz w:val="23"/>
-          <w:szCs w:val="23"/>
-        </w:rPr>
-      </w:pPr>
-    </w:p>
-    <w:p>
-      <w:pPr>
-        <w:rPr>
-          <w:rFonts w:ascii="Open Sans" w:hAnsi="Open Sans" w:cs="Open Sans"/>
-          <w:color w:val="485365"/>
-          <w:sz w:val="23"/>
-          <w:szCs w:val="23"/>
-        </w:rPr>
-      </w:pPr>
-      <w:r>
-        <w:rPr>
-          <w:rStyle w:val="b"/>
-          <w:rFonts w:ascii="Open Sans" w:hAnsi="Open Sans" w:cs="Open Sans"/>
-          <w:b/>
-          <w:bCs/>
-          <w:color w:val="485365"/>
-          <w:sz w:val="23"/>
-          <w:szCs w:val="23"/>
-        </w:rPr>
-        <w:t>2. How will you store the data: </w:t>
+        <w:t>the data: </w:t>
       </w:r>
       <w:r>
         <w:rPr>
@@ -7739,6 +7737,156 @@
     </w:p>
     <w:p>
       <w:pPr>
+        <w:rPr>
+          <w:rFonts w:ascii="Open Sans" w:hAnsi="Open Sans" w:cs="Open Sans"/>
+          <w:color w:val="485365"/>
+          <w:sz w:val="23"/>
+          <w:szCs w:val="23"/>
+        </w:rPr>
+      </w:pPr>
+      <w:r>
+        <w:rPr>
+          <w:rStyle w:val="b"/>
+          <w:rFonts w:ascii="Open Sans" w:hAnsi="Open Sans" w:cs="Open Sans"/>
+          <w:b/>
+          <w:bCs/>
+          <w:color w:val="485365"/>
+          <w:sz w:val="23"/>
+          <w:szCs w:val="23"/>
+        </w:rPr>
+        <w:t>Drop the DMP document at:</w:t>
+      </w:r>
+      <w:r>
+        <w:rPr>
+          <w:rFonts w:ascii="Open Sans" w:hAnsi="Open Sans" w:cs="Open Sans"/>
+          <w:color w:val="485365"/>
+          <w:sz w:val="23"/>
+          <w:szCs w:val="23"/>
+        </w:rPr>
+        <w:t xml:space="preserve">  </w:t>
+      </w:r>
+    </w:p>
+    <w:p>
+      <w:pPr>
+        <w:rPr>
+          <w:rFonts w:ascii="Open Sans" w:hAnsi="Open Sans" w:cs="Open Sans"/>
+          <w:color w:val="485365"/>
+          <w:sz w:val="23"/>
+          <w:szCs w:val="23"/>
+        </w:rPr>
+      </w:pPr>
+    </w:p>
+    <w:p>
+      <w:pPr>
+        <w:rPr>
+          <w:rFonts w:ascii="Open Sans" w:hAnsi="Open Sans" w:cs="Open Sans"/>
+          <w:color w:val="485365"/>
+          <w:sz w:val="23"/>
+          <w:szCs w:val="23"/>
+        </w:rPr>
+      </w:pPr>
+      <w:r>
+        <w:rPr>
+          <w:rFonts w:ascii="Open Sans" w:hAnsi="Open Sans" w:cs="Open Sans"/>
+          <w:color w:val="485365"/>
+          <w:sz w:val="23"/>
+          <w:szCs w:val="23"/>
+        </w:rPr>
+        <w:t xml:space="preserve">HINT: You can drop a document there and start to collaborate on it online doing </w:t>
+      </w:r>
+      <w:proofErr w:type="spellStart"/>
+      <w:r>
+        <w:rPr>
+          <w:rFonts w:ascii="Open Sans" w:hAnsi="Open Sans" w:cs="Open Sans"/>
+          <w:color w:val="485365"/>
+          <w:sz w:val="23"/>
+          <w:szCs w:val="23"/>
+        </w:rPr>
+        <w:t>simultanous</w:t>
+      </w:r>
+      <w:proofErr w:type="spellEnd"/>
+      <w:r>
+        <w:rPr>
+          <w:rFonts w:ascii="Open Sans" w:hAnsi="Open Sans" w:cs="Open Sans"/>
+          <w:color w:val="485365"/>
+          <w:sz w:val="23"/>
+          <w:szCs w:val="23"/>
+        </w:rPr>
+        <w:t xml:space="preserve"> edits!</w:t>
+      </w:r>
+    </w:p>
+    <w:p>
+      <w:pPr>
+        <w:rPr>
+          <w:rFonts w:ascii="Open Sans" w:hAnsi="Open Sans" w:cs="Open Sans"/>
+          <w:color w:val="485365"/>
+          <w:sz w:val="23"/>
+          <w:szCs w:val="23"/>
+        </w:rPr>
+      </w:pPr>
+    </w:p>
+    <w:p>
+      <w:pPr>
+        <w:rPr>
+          <w:rFonts w:ascii="Open Sans" w:hAnsi="Open Sans" w:cs="Open Sans"/>
+          <w:color w:val="485365"/>
+          <w:sz w:val="23"/>
+          <w:szCs w:val="23"/>
+        </w:rPr>
+      </w:pPr>
+    </w:p>
+    <w:p>
+      <w:pPr>
+        <w:rPr>
+          <w:rFonts w:ascii="Open Sans" w:hAnsi="Open Sans" w:cs="Open Sans"/>
+          <w:color w:val="485365"/>
+          <w:sz w:val="23"/>
+          <w:szCs w:val="23"/>
+        </w:rPr>
+      </w:pPr>
+    </w:p>
+    <w:p>
+      <w:pPr>
+        <w:rPr>
+          <w:rFonts w:ascii="Open Sans" w:hAnsi="Open Sans" w:cs="Open Sans"/>
+          <w:color w:val="485365"/>
+          <w:sz w:val="23"/>
+          <w:szCs w:val="23"/>
+        </w:rPr>
+      </w:pPr>
+    </w:p>
+    <w:p>
+      <w:pPr>
+        <w:rPr>
+          <w:rFonts w:ascii="Open Sans" w:hAnsi="Open Sans" w:cs="Open Sans"/>
+          <w:color w:val="485365"/>
+          <w:sz w:val="23"/>
+          <w:szCs w:val="23"/>
+        </w:rPr>
+      </w:pPr>
+    </w:p>
+    <w:p>
+      <w:pPr>
+        <w:rPr>
+          <w:rFonts w:ascii="Open Sans" w:hAnsi="Open Sans" w:cs="Open Sans"/>
+          <w:color w:val="485365"/>
+          <w:sz w:val="23"/>
+          <w:szCs w:val="23"/>
+        </w:rPr>
+      </w:pPr>
+    </w:p>
+    <w:p>
+      <w:pPr>
+        <w:rPr>
+          <w:rFonts w:ascii="Open Sans" w:hAnsi="Open Sans" w:cs="Open Sans"/>
+          <w:color w:val="485365"/>
+          <w:sz w:val="23"/>
+          <w:szCs w:val="23"/>
+        </w:rPr>
+      </w:pPr>
+    </w:p>
+    <w:p>
+      <w:pPr>
         <w:pStyle w:val="Heading4"/>
         <w:spacing w:before="0" w:after="0"/>
         <w:rPr>
@@ -7757,264 +7905,240 @@
           <w:szCs w:val="28"/>
           <w:shd w:val="clear" w:color="auto" w:fill="FFF8E3"/>
         </w:rPr>
-        <w:t xml:space="preserve">Exercise 2, part 2: check </w:t>
-      </w:r>
-      <w:proofErr w:type="spellStart"/>
-      <w:r>
-        <w:rPr>
-          <w:rStyle w:val="author-a-qz122zz88z3z71z4duz70zz73zz65zz86zwn3z75z"/>
+        <w:t>Exercise 2, part 2: check each other DMPs</w:t>
+      </w:r>
+    </w:p>
+    <w:p>
+      <w:pPr>
+        <w:rPr>
+          <w:rFonts w:ascii="Open Sans" w:hAnsi="Open Sans" w:cs="Open Sans"/>
+          <w:color w:val="485365"/>
+          <w:sz w:val="23"/>
+          <w:szCs w:val="23"/>
+        </w:rPr>
+      </w:pPr>
+      <w:r>
+        <w:rPr>
+          <w:rStyle w:val="author-a-qz122zz88z3z71z4duz70zz73zz65zz86zwn3z75z"/>
+          <w:rFonts w:ascii="Open Sans" w:hAnsi="Open Sans" w:cs="Open Sans"/>
+          <w:color w:val="485365"/>
+          <w:sz w:val="23"/>
+          <w:szCs w:val="23"/>
+          <w:shd w:val="clear" w:color="auto" w:fill="FFF8E3"/>
+        </w:rPr>
+        <w:t>(10 minute exercise)</w:t>
+      </w:r>
+    </w:p>
+    <w:p>
+      <w:pPr>
+        <w:rPr>
+          <w:rFonts w:ascii="Open Sans" w:hAnsi="Open Sans" w:cs="Open Sans"/>
+          <w:color w:val="485365"/>
+          <w:sz w:val="23"/>
+          <w:szCs w:val="23"/>
+        </w:rPr>
+      </w:pPr>
+      <w:r>
+        <w:rPr>
+          <w:rStyle w:val="author-a-qz122zz88z3z71z4duz70zz73zz65zz86zwn3z75z"/>
+          <w:rFonts w:ascii="Open Sans" w:hAnsi="Open Sans" w:cs="Open Sans"/>
+          <w:color w:val="485365"/>
+          <w:sz w:val="23"/>
+          <w:szCs w:val="23"/>
+          <w:shd w:val="clear" w:color="auto" w:fill="FFF8E3"/>
+        </w:rPr>
+        <w:t> </w:t>
+      </w:r>
+    </w:p>
+    <w:p>
+      <w:pPr>
+        <w:rPr>
+          <w:rFonts w:ascii="Open Sans" w:hAnsi="Open Sans" w:cs="Open Sans"/>
+          <w:color w:val="485365"/>
+          <w:sz w:val="23"/>
+          <w:szCs w:val="23"/>
+        </w:rPr>
+      </w:pPr>
+      <w:r>
+        <w:rPr>
+          <w:rStyle w:val="author-a-qz122zz88z3z71z4duz70zz73zz65zz86zwn3z75z"/>
+          <w:rFonts w:ascii="Open Sans" w:hAnsi="Open Sans" w:cs="Open Sans"/>
+          <w:color w:val="485365"/>
+          <w:sz w:val="23"/>
+          <w:szCs w:val="23"/>
+          <w:shd w:val="clear" w:color="auto" w:fill="FFF8E3"/>
+        </w:rPr>
+        <w:t>Now, take a look at the </w:t>
+      </w:r>
+      <w:r>
+        <w:rPr>
+          <w:rStyle w:val="author-a-qz122zz88z3z71z4duz70zz73zz65zz86zwn3z75z"/>
+          <w:rFonts w:ascii="Open Sans" w:hAnsi="Open Sans" w:cs="Open Sans"/>
+          <w:b/>
+          <w:bCs/>
+          <w:color w:val="485365"/>
+          <w:sz w:val="23"/>
+          <w:szCs w:val="23"/>
+          <w:shd w:val="clear" w:color="auto" w:fill="FFF8E3"/>
+        </w:rPr>
+        <w:t>other group's DMP</w:t>
+      </w:r>
+      <w:r>
+        <w:rPr>
+          <w:rStyle w:val="author-a-qz122zz88z3z71z4duz70zz73zz65zz86zwn3z75z"/>
+          <w:rFonts w:ascii="Open Sans" w:hAnsi="Open Sans" w:cs="Open Sans"/>
+          <w:color w:val="485365"/>
+          <w:sz w:val="23"/>
+          <w:szCs w:val="23"/>
+          <w:shd w:val="clear" w:color="auto" w:fill="FFF8E3"/>
+        </w:rPr>
+        <w:t> and make comments/suggestions on how to improve it (at the end of the DMP)</w:t>
+      </w:r>
+    </w:p>
+    <w:p>
+      <w:pPr>
+        <w:rPr>
+          <w:rFonts w:ascii="Open Sans" w:hAnsi="Open Sans" w:cs="Open Sans"/>
+          <w:color w:val="485365"/>
+          <w:sz w:val="23"/>
+          <w:szCs w:val="23"/>
+        </w:rPr>
+      </w:pPr>
+    </w:p>
+    <w:p>
+      <w:pPr>
+        <w:rPr>
+          <w:rFonts w:ascii="Open Sans" w:hAnsi="Open Sans" w:cs="Open Sans"/>
+          <w:color w:val="485365"/>
+          <w:sz w:val="23"/>
+          <w:szCs w:val="23"/>
+        </w:rPr>
+      </w:pPr>
+      <w:r>
+        <w:rPr>
+          <w:rStyle w:val="author-a-qz122zz88z3z71z4duz70zz73zz65zz86zwn3z75z"/>
+          <w:rFonts w:ascii="Open Sans" w:hAnsi="Open Sans" w:cs="Open Sans"/>
+          <w:b/>
+          <w:bCs/>
+          <w:color w:val="485365"/>
+          <w:sz w:val="23"/>
+          <w:szCs w:val="23"/>
+          <w:shd w:val="clear" w:color="auto" w:fill="FFF8E3"/>
+        </w:rPr>
+        <w:t>Green Room &lt;-&gt; Blue Room</w:t>
+      </w:r>
+    </w:p>
+    <w:p>
+      <w:pPr>
+        <w:rPr>
+          <w:rFonts w:ascii="Open Sans" w:hAnsi="Open Sans" w:cs="Open Sans"/>
+          <w:color w:val="485365"/>
+          <w:sz w:val="23"/>
+          <w:szCs w:val="23"/>
+        </w:rPr>
+      </w:pPr>
+    </w:p>
+    <w:p>
+      <w:pPr>
+        <w:rPr>
+          <w:rFonts w:ascii="Open Sans" w:hAnsi="Open Sans" w:cs="Open Sans"/>
+          <w:color w:val="485365"/>
+          <w:sz w:val="23"/>
+          <w:szCs w:val="23"/>
+        </w:rPr>
+      </w:pPr>
+    </w:p>
+    <w:p>
+      <w:pPr>
+        <w:rPr>
+          <w:rFonts w:ascii="Open Sans" w:hAnsi="Open Sans" w:cs="Open Sans"/>
+          <w:color w:val="485365"/>
+          <w:sz w:val="23"/>
+          <w:szCs w:val="23"/>
+        </w:rPr>
+      </w:pPr>
+      <w:r>
+        <w:rPr>
+          <w:rStyle w:val="author-a-qz122zz88z3z71z4duz70zz73zz65zz86zwn3z75z"/>
+          <w:rFonts w:ascii="Open Sans" w:hAnsi="Open Sans" w:cs="Open Sans"/>
+          <w:b/>
+          <w:bCs/>
+          <w:color w:val="485365"/>
+          <w:sz w:val="23"/>
+          <w:szCs w:val="23"/>
+          <w:shd w:val="clear" w:color="auto" w:fill="FFF8E3"/>
+        </w:rPr>
+        <w:t>Red Room &lt;-&gt; Yellow Room</w:t>
+      </w:r>
+    </w:p>
+    <w:p>
+      <w:pPr>
+        <w:rPr>
+          <w:rFonts w:ascii="Open Sans" w:hAnsi="Open Sans" w:cs="Open Sans"/>
+          <w:color w:val="485365"/>
+          <w:sz w:val="23"/>
+          <w:szCs w:val="23"/>
+        </w:rPr>
+      </w:pPr>
+      <w:r>
+        <w:rPr>
+          <w:rFonts w:ascii="Open Sans" w:hAnsi="Open Sans" w:cs="Open Sans"/>
+          <w:color w:val="485365"/>
+          <w:sz w:val="23"/>
+          <w:szCs w:val="23"/>
+        </w:rPr>
+        <w:t> </w:t>
+      </w:r>
+    </w:p>
+    <w:p>
+      <w:pPr>
+        <w:rPr>
+          <w:rFonts w:ascii="Open Sans" w:hAnsi="Open Sans" w:cs="Open Sans"/>
+          <w:color w:val="485365"/>
+          <w:sz w:val="23"/>
+          <w:szCs w:val="23"/>
+        </w:rPr>
+      </w:pPr>
+      <w:r>
+        <w:rPr>
+          <w:rFonts w:ascii="Open Sans" w:hAnsi="Open Sans" w:cs="Open Sans"/>
+          <w:color w:val="485365"/>
+          <w:sz w:val="23"/>
+          <w:szCs w:val="23"/>
+        </w:rPr>
+        <w:t>   ------------------------------------------------------------------------------------------------------------------</w:t>
+      </w:r>
+    </w:p>
+    <w:p>
+      <w:pPr>
+        <w:pStyle w:val="Heading4"/>
+        <w:spacing w:before="0" w:after="0"/>
+        <w:rPr>
           <w:rFonts w:ascii="Open Sans" w:hAnsi="Open Sans" w:cs="Open Sans"/>
           <w:color w:val="485365"/>
           <w:sz w:val="28"/>
           <w:szCs w:val="28"/>
-          <w:shd w:val="clear" w:color="auto" w:fill="FFF8E3"/>
-        </w:rPr>
-        <w:t>each others</w:t>
-      </w:r>
-      <w:proofErr w:type="spellEnd"/>
-      <w:r>
-        <w:rPr>
-          <w:rStyle w:val="author-a-qz122zz88z3z71z4duz70zz73zz65zz86zwn3z75z"/>
+        </w:rPr>
+      </w:pPr>
+    </w:p>
+    <w:p>
+      <w:pPr>
+        <w:pStyle w:val="Heading4"/>
+        <w:spacing w:before="0" w:after="0"/>
+        <w:rPr>
           <w:rFonts w:ascii="Open Sans" w:hAnsi="Open Sans" w:cs="Open Sans"/>
           <w:color w:val="485365"/>
           <w:sz w:val="28"/>
           <w:szCs w:val="28"/>
-          <w:shd w:val="clear" w:color="auto" w:fill="FFF8E3"/>
-        </w:rPr>
-        <w:t xml:space="preserve"> DMPs</w:t>
-      </w:r>
-    </w:p>
-    <w:p>
-      <w:pPr>
-        <w:rPr>
-          <w:rFonts w:ascii="Open Sans" w:hAnsi="Open Sans" w:cs="Open Sans"/>
-          <w:color w:val="485365"/>
-          <w:sz w:val="23"/>
-          <w:szCs w:val="23"/>
-        </w:rPr>
-      </w:pPr>
-      <w:r>
-        <w:rPr>
-          <w:rStyle w:val="author-a-qz122zz88z3z71z4duz70zz73zz65zz86zwn3z75z"/>
-          <w:rFonts w:ascii="Open Sans" w:hAnsi="Open Sans" w:cs="Open Sans"/>
-          <w:color w:val="485365"/>
-          <w:sz w:val="23"/>
-          <w:szCs w:val="23"/>
-          <w:shd w:val="clear" w:color="auto" w:fill="FFF8E3"/>
-        </w:rPr>
-        <w:t>(10 minute exercise)</w:t>
-      </w:r>
-    </w:p>
-    <w:p>
-      <w:pPr>
-        <w:rPr>
-          <w:rFonts w:ascii="Open Sans" w:hAnsi="Open Sans" w:cs="Open Sans"/>
-          <w:color w:val="485365"/>
-          <w:sz w:val="23"/>
-          <w:szCs w:val="23"/>
-        </w:rPr>
-      </w:pPr>
-      <w:r>
-        <w:rPr>
-          <w:rStyle w:val="author-a-qz122zz88z3z71z4duz70zz73zz65zz86zwn3z75z"/>
-          <w:rFonts w:ascii="Open Sans" w:hAnsi="Open Sans" w:cs="Open Sans"/>
-          <w:color w:val="485365"/>
-          <w:sz w:val="23"/>
-          <w:szCs w:val="23"/>
-          <w:shd w:val="clear" w:color="auto" w:fill="FFF8E3"/>
-        </w:rPr>
-        <w:t> </w:t>
-      </w:r>
-    </w:p>
-    <w:p>
-      <w:pPr>
-        <w:rPr>
-          <w:rFonts w:ascii="Open Sans" w:hAnsi="Open Sans" w:cs="Open Sans"/>
-          <w:color w:val="485365"/>
-          <w:sz w:val="23"/>
-          <w:szCs w:val="23"/>
-        </w:rPr>
-      </w:pPr>
-      <w:r>
-        <w:rPr>
-          <w:rStyle w:val="author-a-qz122zz88z3z71z4duz70zz73zz65zz86zwn3z75z"/>
-          <w:rFonts w:ascii="Open Sans" w:hAnsi="Open Sans" w:cs="Open Sans"/>
-          <w:color w:val="485365"/>
-          <w:sz w:val="23"/>
-          <w:szCs w:val="23"/>
-          <w:shd w:val="clear" w:color="auto" w:fill="FFF8E3"/>
-        </w:rPr>
-        <w:t>Now, take a look at the </w:t>
-      </w:r>
-      <w:r>
-        <w:rPr>
-          <w:rStyle w:val="author-a-qz122zz88z3z71z4duz70zz73zz65zz86zwn3z75z"/>
-          <w:rFonts w:ascii="Open Sans" w:hAnsi="Open Sans" w:cs="Open Sans"/>
-          <w:b/>
-          <w:bCs/>
-          <w:color w:val="485365"/>
-          <w:sz w:val="23"/>
-          <w:szCs w:val="23"/>
-          <w:shd w:val="clear" w:color="auto" w:fill="FFF8E3"/>
-        </w:rPr>
-        <w:t>other group's DMP</w:t>
-      </w:r>
-      <w:r>
-        <w:rPr>
-          <w:rStyle w:val="author-a-qz122zz88z3z71z4duz70zz73zz65zz86zwn3z75z"/>
-          <w:rFonts w:ascii="Open Sans" w:hAnsi="Open Sans" w:cs="Open Sans"/>
-          <w:color w:val="485365"/>
-          <w:sz w:val="23"/>
-          <w:szCs w:val="23"/>
-          <w:shd w:val="clear" w:color="auto" w:fill="FFF8E3"/>
-        </w:rPr>
-        <w:t> and make comments/suggestions on how to improve it (at the end of the DMP)</w:t>
-      </w:r>
-    </w:p>
-    <w:p>
-      <w:pPr>
-        <w:rPr>
-          <w:rFonts w:ascii="Open Sans" w:hAnsi="Open Sans" w:cs="Open Sans"/>
-          <w:color w:val="485365"/>
-          <w:sz w:val="23"/>
-          <w:szCs w:val="23"/>
-        </w:rPr>
-      </w:pPr>
-    </w:p>
-    <w:p>
-      <w:pPr>
-        <w:rPr>
-          <w:rFonts w:ascii="Open Sans" w:hAnsi="Open Sans" w:cs="Open Sans"/>
-          <w:color w:val="485365"/>
-          <w:sz w:val="23"/>
-          <w:szCs w:val="23"/>
-        </w:rPr>
-      </w:pPr>
-      <w:r>
-        <w:rPr>
-          <w:rStyle w:val="author-a-qz122zz88z3z71z4duz70zz73zz65zz86zwn3z75z"/>
-          <w:rFonts w:ascii="Open Sans" w:hAnsi="Open Sans" w:cs="Open Sans"/>
-          <w:b/>
-          <w:bCs/>
-          <w:color w:val="485365"/>
-          <w:sz w:val="23"/>
-          <w:szCs w:val="23"/>
-          <w:shd w:val="clear" w:color="auto" w:fill="FFF8E3"/>
-        </w:rPr>
-        <w:t>Green Room &lt;-&gt; Blue Room</w:t>
-      </w:r>
-    </w:p>
-    <w:p>
-      <w:pPr>
-        <w:rPr>
-          <w:rFonts w:ascii="Open Sans" w:hAnsi="Open Sans" w:cs="Open Sans"/>
-          <w:color w:val="485365"/>
-          <w:sz w:val="23"/>
-          <w:szCs w:val="23"/>
-        </w:rPr>
-      </w:pPr>
-    </w:p>
-    <w:p>
-      <w:pPr>
-        <w:rPr>
-          <w:rFonts w:ascii="Open Sans" w:hAnsi="Open Sans" w:cs="Open Sans"/>
-          <w:color w:val="485365"/>
-          <w:sz w:val="23"/>
-          <w:szCs w:val="23"/>
-        </w:rPr>
-      </w:pPr>
-    </w:p>
-    <w:p>
-      <w:pPr>
-        <w:rPr>
-          <w:rFonts w:ascii="Open Sans" w:hAnsi="Open Sans" w:cs="Open Sans"/>
-          <w:color w:val="485365"/>
-          <w:sz w:val="23"/>
-          <w:szCs w:val="23"/>
-        </w:rPr>
-      </w:pPr>
-      <w:r>
-        <w:rPr>
-          <w:rStyle w:val="author-a-qz122zz88z3z71z4duz70zz73zz65zz86zwn3z75z"/>
-          <w:rFonts w:ascii="Open Sans" w:hAnsi="Open Sans" w:cs="Open Sans"/>
-          <w:b/>
-          <w:bCs/>
-          <w:color w:val="485365"/>
-          <w:sz w:val="23"/>
-          <w:szCs w:val="23"/>
-          <w:shd w:val="clear" w:color="auto" w:fill="FFF8E3"/>
-        </w:rPr>
-        <w:t>Red Room &lt;-&gt; Yellow Room</w:t>
-      </w:r>
-    </w:p>
-    <w:p>
-      <w:pPr>
-        <w:rPr>
-          <w:rFonts w:ascii="Open Sans" w:hAnsi="Open Sans" w:cs="Open Sans"/>
-          <w:color w:val="485365"/>
-          <w:sz w:val="23"/>
-          <w:szCs w:val="23"/>
-        </w:rPr>
-      </w:pPr>
-      <w:r>
-        <w:rPr>
-          <w:rFonts w:ascii="Open Sans" w:hAnsi="Open Sans" w:cs="Open Sans"/>
-          <w:color w:val="485365"/>
-          <w:sz w:val="23"/>
-          <w:szCs w:val="23"/>
-        </w:rPr>
-        <w:t> </w:t>
-      </w:r>
-    </w:p>
-    <w:p>
-      <w:pPr>
-        <w:rPr>
-          <w:rFonts w:ascii="Open Sans" w:hAnsi="Open Sans" w:cs="Open Sans"/>
-          <w:color w:val="485365"/>
-          <w:sz w:val="23"/>
-          <w:szCs w:val="23"/>
-        </w:rPr>
-      </w:pPr>
-      <w:r>
-        <w:rPr>
-          <w:rFonts w:ascii="Open Sans" w:hAnsi="Open Sans" w:cs="Open Sans"/>
-          <w:color w:val="485365"/>
-          <w:sz w:val="23"/>
-          <w:szCs w:val="23"/>
-        </w:rPr>
-        <w:t>   ------------------------------------------------------------------------------------------------------------------</w:t>
-      </w:r>
-    </w:p>
-    <w:p>
-      <w:pPr>
-        <w:pStyle w:val="Heading4"/>
-        <w:spacing w:before="0" w:after="0"/>
+        </w:rPr>
+      </w:pPr>
+      <w:r>
         <w:rPr>
           <w:rFonts w:ascii="Open Sans" w:hAnsi="Open Sans" w:cs="Open Sans"/>
           <w:color w:val="485365"/>
           <w:sz w:val="28"/>
           <w:szCs w:val="28"/>
         </w:rPr>
-      </w:pPr>
-    </w:p>
-    <w:p>
-      <w:pPr>
-        <w:pStyle w:val="Heading4"/>
-        <w:spacing w:before="0" w:after="0"/>
-        <w:rPr>
-          <w:rFonts w:ascii="Open Sans" w:hAnsi="Open Sans" w:cs="Open Sans"/>
-          <w:color w:val="485365"/>
-          <w:sz w:val="28"/>
-          <w:szCs w:val="28"/>
-        </w:rPr>
-      </w:pPr>
-      <w:r>
-        <w:rPr>
-          <w:rFonts w:ascii="Open Sans" w:hAnsi="Open Sans" w:cs="Open Sans"/>
-          <w:color w:val="485365"/>
-          <w:sz w:val="28"/>
-          <w:szCs w:val="28"/>
-        </w:rPr>
         <w:t>Exercise 3: Quiz</w:t>
       </w:r>
     </w:p>
@@ -8217,7 +8341,6 @@
           <w:sz w:val="23"/>
           <w:szCs w:val="23"/>
         </w:rPr>
-        <w:lastRenderedPageBreak/>
         <w:t>7. Taking the time to plan out what's needed in metadata and your DMP will save you time in the long run and make your data more FAIR.</w:t>
       </w:r>
     </w:p>
@@ -9213,6 +9336,7 @@
           <w:sz w:val="23"/>
           <w:szCs w:val="23"/>
         </w:rPr>
+        <w:lastRenderedPageBreak/>
         <w:t>•                     follow conventions for tidy data tables:</w:t>
       </w:r>
     </w:p>
@@ -9484,7 +9608,6 @@
           <w:sz w:val="23"/>
           <w:szCs w:val="23"/>
         </w:rPr>
-        <w:lastRenderedPageBreak/>
         <w:t>•                     use support you organization offers for data management:</w:t>
       </w:r>
     </w:p>
@@ -10276,6 +10399,7 @@
           <w:sz w:val="23"/>
           <w:szCs w:val="23"/>
         </w:rPr>
+        <w:lastRenderedPageBreak/>
         <w:t>•       I have a better understanding of them now:</w:t>
       </w:r>
     </w:p>
@@ -10458,7 +10582,6 @@
           <w:sz w:val="23"/>
           <w:szCs w:val="23"/>
         </w:rPr>
-        <w:lastRenderedPageBreak/>
         <w:t>-</w:t>
       </w:r>
     </w:p>

</xml_diff>